<commit_message>
Added API + More stuff to the project
</commit_message>
<xml_diff>
--- a/Chapitre2 - Djebbes Zakaria et Ouaden Aymen.docx
+++ b/Chapitre2 - Djebbes Zakaria et Ouaden Aymen.docx
@@ -16157,14 +16157,27 @@
       <w:r>
         <w:t xml:space="preserve">Figure </w:t>
       </w:r>
-      <w:fldSimple w:instr=" SEQ Figure \* ARABIC ">
-        <w:r>
-          <w:rPr>
-            <w:noProof/>
-          </w:rPr>
-          <w:t>1</w:t>
-        </w:r>
-      </w:fldSimple>
+      <w:r>
+        <w:fldChar w:fldCharType="begin"/>
+      </w:r>
+      <w:r>
+        <w:instrText xml:space="preserve"> SEQ Figure \* ARABIC </w:instrText>
+      </w:r>
+      <w:r>
+        <w:fldChar w:fldCharType="separate"/>
+      </w:r>
+      <w:r>
+        <w:rPr>
+          <w:noProof/>
+        </w:rPr>
+        <w:t>1</w:t>
+      </w:r>
+      <w:r>
+        <w:rPr>
+          <w:noProof/>
+        </w:rPr>
+        <w:fldChar w:fldCharType="end"/>
+      </w:r>
       <w:r>
         <w:t>: Diagramme de contexte statique</w:t>
       </w:r>
@@ -18416,14 +18429,27 @@
       <w:r>
         <w:t xml:space="preserve">Figure </w:t>
       </w:r>
-      <w:fldSimple w:instr=" SEQ Figure \* ARABIC ">
-        <w:r>
-          <w:rPr>
-            <w:noProof/>
-          </w:rPr>
-          <w:t>2</w:t>
-        </w:r>
-      </w:fldSimple>
+      <w:r>
+        <w:fldChar w:fldCharType="begin"/>
+      </w:r>
+      <w:r>
+        <w:instrText xml:space="preserve"> SEQ Figure \* ARABIC </w:instrText>
+      </w:r>
+      <w:r>
+        <w:fldChar w:fldCharType="separate"/>
+      </w:r>
+      <w:r>
+        <w:rPr>
+          <w:noProof/>
+        </w:rPr>
+        <w:t>2</w:t>
+      </w:r>
+      <w:r>
+        <w:rPr>
+          <w:noProof/>
+        </w:rPr>
+        <w:fldChar w:fldCharType="end"/>
+      </w:r>
       <w:r>
         <w:t>: Diagramme de cas d'utilisation</w:t>
       </w:r>
@@ -18551,14 +18577,27 @@
       <w:r>
         <w:t xml:space="preserve">Figure </w:t>
       </w:r>
-      <w:fldSimple w:instr=" SEQ Figure \* ARABIC ">
-        <w:r>
-          <w:rPr>
-            <w:noProof/>
-          </w:rPr>
-          <w:t>3</w:t>
-        </w:r>
-      </w:fldSimple>
+      <w:r>
+        <w:fldChar w:fldCharType="begin"/>
+      </w:r>
+      <w:r>
+        <w:instrText xml:space="preserve"> SEQ Figure \* ARABIC </w:instrText>
+      </w:r>
+      <w:r>
+        <w:fldChar w:fldCharType="separate"/>
+      </w:r>
+      <w:r>
+        <w:rPr>
+          <w:noProof/>
+        </w:rPr>
+        <w:t>3</w:t>
+      </w:r>
+      <w:r>
+        <w:rPr>
+          <w:noProof/>
+        </w:rPr>
+        <w:fldChar w:fldCharType="end"/>
+      </w:r>
       <w:r>
         <w:t xml:space="preserve">: </w:t>
       </w:r>
@@ -18869,14 +18908,27 @@
       <w:r>
         <w:t xml:space="preserve">Figure </w:t>
       </w:r>
-      <w:fldSimple w:instr=" SEQ Figure \* ARABIC ">
-        <w:r>
-          <w:rPr>
-            <w:noProof/>
-          </w:rPr>
-          <w:t>4</w:t>
-        </w:r>
-      </w:fldSimple>
+      <w:r>
+        <w:fldChar w:fldCharType="begin"/>
+      </w:r>
+      <w:r>
+        <w:instrText xml:space="preserve"> SEQ Figure \* ARABIC </w:instrText>
+      </w:r>
+      <w:r>
+        <w:fldChar w:fldCharType="separate"/>
+      </w:r>
+      <w:r>
+        <w:rPr>
+          <w:noProof/>
+        </w:rPr>
+        <w:t>4</w:t>
+      </w:r>
+      <w:r>
+        <w:rPr>
+          <w:noProof/>
+        </w:rPr>
+        <w:fldChar w:fldCharType="end"/>
+      </w:r>
       <w:r>
         <w:rPr>
           <w:noProof/>
@@ -19174,14 +19226,27 @@
       <w:r>
         <w:t xml:space="preserve">Figure </w:t>
       </w:r>
-      <w:fldSimple w:instr=" SEQ Figure \* ARABIC ">
-        <w:r>
-          <w:rPr>
-            <w:noProof/>
-          </w:rPr>
-          <w:t>5</w:t>
-        </w:r>
-      </w:fldSimple>
+      <w:r>
+        <w:fldChar w:fldCharType="begin"/>
+      </w:r>
+      <w:r>
+        <w:instrText xml:space="preserve"> SEQ Figure \* ARABIC </w:instrText>
+      </w:r>
+      <w:r>
+        <w:fldChar w:fldCharType="separate"/>
+      </w:r>
+      <w:r>
+        <w:rPr>
+          <w:noProof/>
+        </w:rPr>
+        <w:t>5</w:t>
+      </w:r>
+      <w:r>
+        <w:rPr>
+          <w:noProof/>
+        </w:rPr>
+        <w:fldChar w:fldCharType="end"/>
+      </w:r>
       <w:r>
         <w:t xml:space="preserve">: </w:t>
       </w:r>
@@ -19285,14 +19350,27 @@
       <w:r>
         <w:t xml:space="preserve">Figure </w:t>
       </w:r>
-      <w:fldSimple w:instr=" SEQ Figure \* ARABIC ">
-        <w:r>
-          <w:rPr>
-            <w:noProof/>
-          </w:rPr>
-          <w:t>6</w:t>
-        </w:r>
-      </w:fldSimple>
+      <w:r>
+        <w:fldChar w:fldCharType="begin"/>
+      </w:r>
+      <w:r>
+        <w:instrText xml:space="preserve"> SEQ Figure \* ARABIC </w:instrText>
+      </w:r>
+      <w:r>
+        <w:fldChar w:fldCharType="separate"/>
+      </w:r>
+      <w:r>
+        <w:rPr>
+          <w:noProof/>
+        </w:rPr>
+        <w:t>6</w:t>
+      </w:r>
+      <w:r>
+        <w:rPr>
+          <w:noProof/>
+        </w:rPr>
+        <w:fldChar w:fldCharType="end"/>
+      </w:r>
       <w:r>
         <w:t xml:space="preserve">: </w:t>
       </w:r>
@@ -19418,14 +19496,27 @@
       <w:r>
         <w:t xml:space="preserve">Figure </w:t>
       </w:r>
-      <w:fldSimple w:instr=" SEQ Figure \* ARABIC ">
-        <w:r>
-          <w:rPr>
-            <w:noProof/>
-          </w:rPr>
-          <w:t>7</w:t>
-        </w:r>
-      </w:fldSimple>
+      <w:r>
+        <w:fldChar w:fldCharType="begin"/>
+      </w:r>
+      <w:r>
+        <w:instrText xml:space="preserve"> SEQ Figure \* ARABIC </w:instrText>
+      </w:r>
+      <w:r>
+        <w:fldChar w:fldCharType="separate"/>
+      </w:r>
+      <w:r>
+        <w:rPr>
+          <w:noProof/>
+        </w:rPr>
+        <w:t>7</w:t>
+      </w:r>
+      <w:r>
+        <w:rPr>
+          <w:noProof/>
+        </w:rPr>
+        <w:fldChar w:fldCharType="end"/>
+      </w:r>
       <w:r>
         <w:t xml:space="preserve">: </w:t>
       </w:r>
@@ -21522,14 +21613,27 @@
       <w:r>
         <w:t xml:space="preserve">Tableau </w:t>
       </w:r>
-      <w:fldSimple w:instr=" SEQ Tableau \* ARABIC ">
-        <w:r>
-          <w:rPr>
-            <w:noProof/>
-          </w:rPr>
-          <w:t>2</w:t>
-        </w:r>
-      </w:fldSimple>
+      <w:r>
+        <w:fldChar w:fldCharType="begin"/>
+      </w:r>
+      <w:r>
+        <w:instrText xml:space="preserve"> SEQ Tableau \* ARABIC </w:instrText>
+      </w:r>
+      <w:r>
+        <w:fldChar w:fldCharType="separate"/>
+      </w:r>
+      <w:r>
+        <w:rPr>
+          <w:noProof/>
+        </w:rPr>
+        <w:t>2</w:t>
+      </w:r>
+      <w:r>
+        <w:rPr>
+          <w:noProof/>
+        </w:rPr>
+        <w:fldChar w:fldCharType="end"/>
+      </w:r>
       <w:r>
         <w:t>: Fiche descriptive du cas « S’authentifier ».</w:t>
       </w:r>
@@ -21614,14 +21718,27 @@
       <w:r>
         <w:t xml:space="preserve">Figure </w:t>
       </w:r>
-      <w:fldSimple w:instr=" SEQ Figure \* ARABIC ">
-        <w:r>
-          <w:rPr>
-            <w:noProof/>
-          </w:rPr>
-          <w:t>8</w:t>
-        </w:r>
-      </w:fldSimple>
+      <w:r>
+        <w:fldChar w:fldCharType="begin"/>
+      </w:r>
+      <w:r>
+        <w:instrText xml:space="preserve"> SEQ Figure \* ARABIC </w:instrText>
+      </w:r>
+      <w:r>
+        <w:fldChar w:fldCharType="separate"/>
+      </w:r>
+      <w:r>
+        <w:rPr>
+          <w:noProof/>
+        </w:rPr>
+        <w:t>8</w:t>
+      </w:r>
+      <w:r>
+        <w:rPr>
+          <w:noProof/>
+        </w:rPr>
+        <w:fldChar w:fldCharType="end"/>
+      </w:r>
       <w:r>
         <w:t>: Diagramme de séquence système du cas « S’authentifier ».</w:t>
       </w:r>
@@ -22469,14 +22586,27 @@
       <w:r>
         <w:t xml:space="preserve">Tableau </w:t>
       </w:r>
-      <w:fldSimple w:instr=" SEQ Tableau \* ARABIC ">
-        <w:r>
-          <w:rPr>
-            <w:noProof/>
-          </w:rPr>
-          <w:t>3</w:t>
-        </w:r>
-      </w:fldSimple>
+      <w:r>
+        <w:fldChar w:fldCharType="begin"/>
+      </w:r>
+      <w:r>
+        <w:instrText xml:space="preserve"> SEQ Tableau \* ARABIC </w:instrText>
+      </w:r>
+      <w:r>
+        <w:fldChar w:fldCharType="separate"/>
+      </w:r>
+      <w:r>
+        <w:rPr>
+          <w:noProof/>
+        </w:rPr>
+        <w:t>3</w:t>
+      </w:r>
+      <w:r>
+        <w:rPr>
+          <w:noProof/>
+        </w:rPr>
+        <w:fldChar w:fldCharType="end"/>
+      </w:r>
       <w:r>
         <w:t xml:space="preserve">: Fiche descriptive </w:t>
       </w:r>
@@ -22570,14 +22700,27 @@
       <w:r>
         <w:t xml:space="preserve">Figure </w:t>
       </w:r>
-      <w:fldSimple w:instr=" SEQ Figure \* ARABIC ">
-        <w:r>
-          <w:rPr>
-            <w:noProof/>
-          </w:rPr>
-          <w:t>9</w:t>
-        </w:r>
-      </w:fldSimple>
+      <w:r>
+        <w:fldChar w:fldCharType="begin"/>
+      </w:r>
+      <w:r>
+        <w:instrText xml:space="preserve"> SEQ Figure \* ARABIC </w:instrText>
+      </w:r>
+      <w:r>
+        <w:fldChar w:fldCharType="separate"/>
+      </w:r>
+      <w:r>
+        <w:rPr>
+          <w:noProof/>
+        </w:rPr>
+        <w:t>9</w:t>
+      </w:r>
+      <w:r>
+        <w:rPr>
+          <w:noProof/>
+        </w:rPr>
+        <w:fldChar w:fldCharType="end"/>
+      </w:r>
       <w:r>
         <w:t xml:space="preserve">: Diagramme de séquence système </w:t>
       </w:r>
@@ -23038,7 +23181,23 @@
                 <w:sz w:val="24"/>
                 <w:szCs w:val="24"/>
               </w:rPr>
-              <w:t>L’Enseignant a sélectionné un de ces modules.</w:t>
+              <w:t xml:space="preserve">L’Enseignant a sélectionné </w:t>
+            </w:r>
+            <w:r>
+              <w:rPr>
+                <w:color w:val="000000" w:themeColor="text1"/>
+                <w:sz w:val="24"/>
+                <w:szCs w:val="24"/>
+              </w:rPr>
+              <w:t>l’</w:t>
+            </w:r>
+            <w:r>
+              <w:rPr>
+                <w:color w:val="000000" w:themeColor="text1"/>
+                <w:sz w:val="24"/>
+                <w:szCs w:val="24"/>
+              </w:rPr>
+              <w:t>un de ces modules.</w:t>
             </w:r>
           </w:p>
         </w:tc>
@@ -24150,14 +24309,27 @@
       <w:r>
         <w:t xml:space="preserve">Tableau </w:t>
       </w:r>
-      <w:fldSimple w:instr=" SEQ Tableau \* ARABIC ">
-        <w:r>
-          <w:rPr>
-            <w:noProof/>
-          </w:rPr>
-          <w:t>4</w:t>
-        </w:r>
-      </w:fldSimple>
+      <w:r>
+        <w:fldChar w:fldCharType="begin"/>
+      </w:r>
+      <w:r>
+        <w:instrText xml:space="preserve"> SEQ Tableau \* ARABIC </w:instrText>
+      </w:r>
+      <w:r>
+        <w:fldChar w:fldCharType="separate"/>
+      </w:r>
+      <w:r>
+        <w:rPr>
+          <w:noProof/>
+        </w:rPr>
+        <w:t>4</w:t>
+      </w:r>
+      <w:r>
+        <w:rPr>
+          <w:noProof/>
+        </w:rPr>
+        <w:fldChar w:fldCharType="end"/>
+      </w:r>
       <w:r>
         <w:t xml:space="preserve">: Fiche descriptive </w:t>
       </w:r>
@@ -24248,14 +24420,27 @@
       <w:r>
         <w:t xml:space="preserve">Figure </w:t>
       </w:r>
-      <w:fldSimple w:instr=" SEQ Figure \* ARABIC ">
-        <w:r>
-          <w:rPr>
-            <w:noProof/>
-          </w:rPr>
-          <w:t>10</w:t>
-        </w:r>
-      </w:fldSimple>
+      <w:r>
+        <w:fldChar w:fldCharType="begin"/>
+      </w:r>
+      <w:r>
+        <w:instrText xml:space="preserve"> SEQ Figure \* ARABIC </w:instrText>
+      </w:r>
+      <w:r>
+        <w:fldChar w:fldCharType="separate"/>
+      </w:r>
+      <w:r>
+        <w:rPr>
+          <w:noProof/>
+        </w:rPr>
+        <w:t>10</w:t>
+      </w:r>
+      <w:r>
+        <w:rPr>
+          <w:noProof/>
+        </w:rPr>
+        <w:fldChar w:fldCharType="end"/>
+      </w:r>
       <w:r>
         <w:t xml:space="preserve">: Diagramme de séquence système </w:t>
       </w:r>
@@ -25465,14 +25650,27 @@
       <w:r>
         <w:t xml:space="preserve">Tableau </w:t>
       </w:r>
-      <w:fldSimple w:instr=" SEQ Tableau \* ARABIC ">
-        <w:r>
-          <w:rPr>
-            <w:noProof/>
-          </w:rPr>
-          <w:t>5</w:t>
-        </w:r>
-      </w:fldSimple>
+      <w:r>
+        <w:fldChar w:fldCharType="begin"/>
+      </w:r>
+      <w:r>
+        <w:instrText xml:space="preserve"> SEQ Tableau \* ARABIC </w:instrText>
+      </w:r>
+      <w:r>
+        <w:fldChar w:fldCharType="separate"/>
+      </w:r>
+      <w:r>
+        <w:rPr>
+          <w:noProof/>
+        </w:rPr>
+        <w:t>5</w:t>
+      </w:r>
+      <w:r>
+        <w:rPr>
+          <w:noProof/>
+        </w:rPr>
+        <w:fldChar w:fldCharType="end"/>
+      </w:r>
       <w:r>
         <w:t xml:space="preserve">: Fiche descriptive du </w:t>
       </w:r>
@@ -25566,14 +25764,27 @@
       <w:r>
         <w:t xml:space="preserve">Figure </w:t>
       </w:r>
-      <w:fldSimple w:instr=" SEQ Figure \* ARABIC ">
-        <w:r>
-          <w:rPr>
-            <w:noProof/>
-          </w:rPr>
-          <w:t>11</w:t>
-        </w:r>
-      </w:fldSimple>
+      <w:r>
+        <w:fldChar w:fldCharType="begin"/>
+      </w:r>
+      <w:r>
+        <w:instrText xml:space="preserve"> SEQ Figure \* ARABIC </w:instrText>
+      </w:r>
+      <w:r>
+        <w:fldChar w:fldCharType="separate"/>
+      </w:r>
+      <w:r>
+        <w:rPr>
+          <w:noProof/>
+        </w:rPr>
+        <w:t>11</w:t>
+      </w:r>
+      <w:r>
+        <w:rPr>
+          <w:noProof/>
+        </w:rPr>
+        <w:fldChar w:fldCharType="end"/>
+      </w:r>
       <w:r>
         <w:t xml:space="preserve">: Diagramme de séquence système </w:t>
       </w:r>
@@ -26787,14 +26998,27 @@
       <w:r>
         <w:t xml:space="preserve">Tableau </w:t>
       </w:r>
-      <w:fldSimple w:instr=" SEQ Tableau \* ARABIC ">
-        <w:r>
-          <w:rPr>
-            <w:noProof/>
-          </w:rPr>
-          <w:t>6</w:t>
-        </w:r>
-      </w:fldSimple>
+      <w:r>
+        <w:fldChar w:fldCharType="begin"/>
+      </w:r>
+      <w:r>
+        <w:instrText xml:space="preserve"> SEQ Tableau \* ARABIC </w:instrText>
+      </w:r>
+      <w:r>
+        <w:fldChar w:fldCharType="separate"/>
+      </w:r>
+      <w:r>
+        <w:rPr>
+          <w:noProof/>
+        </w:rPr>
+        <w:t>6</w:t>
+      </w:r>
+      <w:r>
+        <w:rPr>
+          <w:noProof/>
+        </w:rPr>
+        <w:fldChar w:fldCharType="end"/>
+      </w:r>
       <w:r>
         <w:t xml:space="preserve">: Fiche descriptive </w:t>
       </w:r>
@@ -26888,14 +27112,27 @@
       <w:r>
         <w:t xml:space="preserve">Figure </w:t>
       </w:r>
-      <w:fldSimple w:instr=" SEQ Figure \* ARABIC ">
-        <w:r>
-          <w:rPr>
-            <w:noProof/>
-          </w:rPr>
-          <w:t>12</w:t>
-        </w:r>
-      </w:fldSimple>
+      <w:r>
+        <w:fldChar w:fldCharType="begin"/>
+      </w:r>
+      <w:r>
+        <w:instrText xml:space="preserve"> SEQ Figure \* ARABIC </w:instrText>
+      </w:r>
+      <w:r>
+        <w:fldChar w:fldCharType="separate"/>
+      </w:r>
+      <w:r>
+        <w:rPr>
+          <w:noProof/>
+        </w:rPr>
+        <w:t>12</w:t>
+      </w:r>
+      <w:r>
+        <w:rPr>
+          <w:noProof/>
+        </w:rPr>
+        <w:fldChar w:fldCharType="end"/>
+      </w:r>
       <w:r>
         <w:t xml:space="preserve">: Diagramme de séquence système </w:t>
       </w:r>
@@ -28268,14 +28505,27 @@
       <w:r>
         <w:t xml:space="preserve">Tableau </w:t>
       </w:r>
-      <w:fldSimple w:instr=" SEQ Tableau \* ARABIC ">
-        <w:r>
-          <w:rPr>
-            <w:noProof/>
-          </w:rPr>
-          <w:t>7</w:t>
-        </w:r>
-      </w:fldSimple>
+      <w:r>
+        <w:fldChar w:fldCharType="begin"/>
+      </w:r>
+      <w:r>
+        <w:instrText xml:space="preserve"> SEQ Tableau \* ARABIC </w:instrText>
+      </w:r>
+      <w:r>
+        <w:fldChar w:fldCharType="separate"/>
+      </w:r>
+      <w:r>
+        <w:rPr>
+          <w:noProof/>
+        </w:rPr>
+        <w:t>7</w:t>
+      </w:r>
+      <w:r>
+        <w:rPr>
+          <w:noProof/>
+        </w:rPr>
+        <w:fldChar w:fldCharType="end"/>
+      </w:r>
       <w:r>
         <w:t xml:space="preserve">: Fiche descriptive </w:t>
       </w:r>
@@ -28373,14 +28623,27 @@
       <w:r>
         <w:t xml:space="preserve">Figure </w:t>
       </w:r>
-      <w:fldSimple w:instr=" SEQ Figure \* ARABIC ">
-        <w:r>
-          <w:rPr>
-            <w:noProof/>
-          </w:rPr>
-          <w:t>13</w:t>
-        </w:r>
-      </w:fldSimple>
+      <w:r>
+        <w:fldChar w:fldCharType="begin"/>
+      </w:r>
+      <w:r>
+        <w:instrText xml:space="preserve"> SEQ Figure \* ARABIC </w:instrText>
+      </w:r>
+      <w:r>
+        <w:fldChar w:fldCharType="separate"/>
+      </w:r>
+      <w:r>
+        <w:rPr>
+          <w:noProof/>
+        </w:rPr>
+        <w:t>13</w:t>
+      </w:r>
+      <w:r>
+        <w:rPr>
+          <w:noProof/>
+        </w:rPr>
+        <w:fldChar w:fldCharType="end"/>
+      </w:r>
       <w:r>
         <w:t xml:space="preserve">: Diagramme de séquence système </w:t>
       </w:r>
@@ -29410,14 +29673,27 @@
       <w:r>
         <w:t xml:space="preserve">Figure </w:t>
       </w:r>
-      <w:fldSimple w:instr=" SEQ Figure \* ARABIC ">
-        <w:r>
-          <w:rPr>
-            <w:noProof/>
-          </w:rPr>
-          <w:t>14</w:t>
-        </w:r>
-      </w:fldSimple>
+      <w:r>
+        <w:fldChar w:fldCharType="begin"/>
+      </w:r>
+      <w:r>
+        <w:instrText xml:space="preserve"> SEQ Figure \* ARABIC </w:instrText>
+      </w:r>
+      <w:r>
+        <w:fldChar w:fldCharType="separate"/>
+      </w:r>
+      <w:r>
+        <w:rPr>
+          <w:noProof/>
+        </w:rPr>
+        <w:t>14</w:t>
+      </w:r>
+      <w:r>
+        <w:rPr>
+          <w:noProof/>
+        </w:rPr>
+        <w:fldChar w:fldCharType="end"/>
+      </w:r>
       <w:r>
         <w:t xml:space="preserve"> Diagramme de classe conceptuel</w:t>
       </w:r>
@@ -32157,23 +32433,13 @@
               </w:rPr>
               <w:t xml:space="preserve"> </w:t>
             </w:r>
-            <w:proofErr w:type="gramStart"/>
             <w:r>
               <w:rPr>
                 <w:sz w:val="24"/>
                 <w:szCs w:val="24"/>
                 <w:lang w:val="fr-BE"/>
               </w:rPr>
-              <w:t>si</w:t>
-            </w:r>
-            <w:proofErr w:type="gramEnd"/>
-            <w:r>
-              <w:rPr>
-                <w:sz w:val="24"/>
-                <w:szCs w:val="24"/>
-                <w:lang w:val="fr-BE"/>
-              </w:rPr>
-              <w:t xml:space="preserve"> un enseignant demande le changement d’une séance, cette demande est enregistrée dans cette classe, mais avec un état « non traité », elle n’est pas prise en considération jusqu'elle soit validé par le chef de département.</w:t>
+              <w:t>si un enseignant demande le changement d’une séance, cette demande est enregistrée dans cette classe, mais avec un état « non traité », elle n’est pas prise en considération jusqu'elle soit validé par le chef de département.</w:t>
             </w:r>
             <w:r>
               <w:rPr>
@@ -34550,14 +34816,27 @@
       <w:r>
         <w:t xml:space="preserve">Tableau </w:t>
       </w:r>
-      <w:fldSimple w:instr=" SEQ Tableau \* ARABIC ">
-        <w:r>
-          <w:rPr>
-            <w:noProof/>
-          </w:rPr>
-          <w:t>8</w:t>
-        </w:r>
-      </w:fldSimple>
+      <w:r>
+        <w:fldChar w:fldCharType="begin"/>
+      </w:r>
+      <w:r>
+        <w:instrText xml:space="preserve"> SEQ Tableau \* ARABIC </w:instrText>
+      </w:r>
+      <w:r>
+        <w:fldChar w:fldCharType="separate"/>
+      </w:r>
+      <w:r>
+        <w:rPr>
+          <w:noProof/>
+        </w:rPr>
+        <w:t>8</w:t>
+      </w:r>
+      <w:r>
+        <w:rPr>
+          <w:noProof/>
+        </w:rPr>
+        <w:fldChar w:fldCharType="end"/>
+      </w:r>
       <w:r>
         <w:t>: Description des classes du diagramme de classes conceptuel</w:t>
       </w:r>
@@ -35514,14 +35793,27 @@
       <w:r>
         <w:t xml:space="preserve">Tableau </w:t>
       </w:r>
-      <w:fldSimple w:instr=" SEQ Tableau \* ARABIC ">
-        <w:r>
-          <w:rPr>
-            <w:noProof/>
-          </w:rPr>
-          <w:t>9</w:t>
-        </w:r>
-      </w:fldSimple>
+      <w:r>
+        <w:fldChar w:fldCharType="begin"/>
+      </w:r>
+      <w:r>
+        <w:instrText xml:space="preserve"> SEQ Tableau \* ARABIC </w:instrText>
+      </w:r>
+      <w:r>
+        <w:fldChar w:fldCharType="separate"/>
+      </w:r>
+      <w:r>
+        <w:rPr>
+          <w:noProof/>
+        </w:rPr>
+        <w:t>9</w:t>
+      </w:r>
+      <w:r>
+        <w:rPr>
+          <w:noProof/>
+        </w:rPr>
+        <w:fldChar w:fldCharType="end"/>
+      </w:r>
       <w:r>
         <w:t>: Description des énumérations du diagramme de classe conceptuel.</w:t>
       </w:r>
@@ -36217,14 +36509,27 @@
       <w:r>
         <w:t xml:space="preserve">Tableau </w:t>
       </w:r>
-      <w:fldSimple w:instr=" SEQ Tableau \* ARABIC ">
-        <w:r>
-          <w:rPr>
-            <w:noProof/>
-          </w:rPr>
-          <w:t>10</w:t>
-        </w:r>
-      </w:fldSimple>
+      <w:r>
+        <w:fldChar w:fldCharType="begin"/>
+      </w:r>
+      <w:r>
+        <w:instrText xml:space="preserve"> SEQ Tableau \* ARABIC </w:instrText>
+      </w:r>
+      <w:r>
+        <w:fldChar w:fldCharType="separate"/>
+      </w:r>
+      <w:r>
+        <w:rPr>
+          <w:noProof/>
+        </w:rPr>
+        <w:t>10</w:t>
+      </w:r>
+      <w:r>
+        <w:rPr>
+          <w:noProof/>
+        </w:rPr>
+        <w:fldChar w:fldCharType="end"/>
+      </w:r>
       <w:r>
         <w:t xml:space="preserve"> Description des classes associations du diagramme de classes conceptuel.</w:t>
       </w:r>
@@ -37389,17 +37694,7 @@
           <w:szCs w:val="24"/>
           <w:lang w:val="fr-BE"/>
         </w:rPr>
-        <w:t xml:space="preserve"> est une manière de modéliser les relations existantes entre plusieurs informatio</w:t>
-      </w:r>
-      <w:bookmarkStart w:id="149" w:name="_GoBack"/>
-      <w:bookmarkEnd w:id="149"/>
-      <w:r>
-        <w:rPr>
-          <w:sz w:val="24"/>
-          <w:szCs w:val="24"/>
-          <w:lang w:val="fr-BE"/>
-        </w:rPr>
-        <w:t>ns ou éléments, et de les ordonner entre elles.</w:t>
+        <w:t xml:space="preserve"> est une manière de modéliser les relations existantes entre plusieurs informations ou éléments, et de les ordonner entre elles.</w:t>
       </w:r>
     </w:p>
     <w:p>
@@ -37430,14 +37725,14 @@
           <w:lang w:val="fr-BE"/>
         </w:rPr>
       </w:pPr>
-      <w:bookmarkStart w:id="150" w:name="_Toc36901928"/>
+      <w:bookmarkStart w:id="149" w:name="_Toc36901928"/>
       <w:r>
         <w:rPr>
           <w:lang w:val="fr-BE"/>
         </w:rPr>
         <w:t>Association un a plusieurs :</w:t>
       </w:r>
-      <w:bookmarkEnd w:id="150"/>
+      <w:bookmarkEnd w:id="149"/>
     </w:p>
     <w:p>
       <w:pPr>
@@ -37450,14 +37745,14 @@
           <w:lang w:val="fr-BE"/>
         </w:rPr>
       </w:pPr>
-      <w:bookmarkStart w:id="151" w:name="_Toc36901929"/>
+      <w:bookmarkStart w:id="150" w:name="_Toc36901929"/>
       <w:r>
         <w:rPr>
           <w:lang w:val="fr-BE"/>
         </w:rPr>
         <w:t>Définition :</w:t>
       </w:r>
-      <w:bookmarkEnd w:id="151"/>
+      <w:bookmarkEnd w:id="150"/>
     </w:p>
     <w:p>
       <w:pPr>
@@ -37486,7 +37781,6 @@
         </w:rPr>
         <w:t>« </w:t>
       </w:r>
-      <w:proofErr w:type="gramStart"/>
       <w:r>
         <w:rPr>
           <w:b/>
@@ -37507,7 +37801,6 @@
         </w:rPr>
         <w:t>.</w:t>
       </w:r>
-      <w:proofErr w:type="gramEnd"/>
       <w:r>
         <w:rPr>
           <w:b/>
@@ -37730,7 +38023,6 @@
         </w:rPr>
         <w:t> « </w:t>
       </w:r>
-      <w:proofErr w:type="gramStart"/>
       <w:r>
         <w:rPr>
           <w:b/>
@@ -37739,18 +38031,7 @@
           <w:szCs w:val="24"/>
           <w:lang w:val="fr-BE"/>
         </w:rPr>
-        <w:t>1..</w:t>
-      </w:r>
-      <w:proofErr w:type="gramEnd"/>
-      <w:r>
-        <w:rPr>
-          <w:b/>
-          <w:bCs/>
-          <w:sz w:val="24"/>
-          <w:szCs w:val="24"/>
-          <w:lang w:val="fr-BE"/>
-        </w:rPr>
-        <w:t>1</w:t>
+        <w:t>1..1</w:t>
       </w:r>
       <w:r>
         <w:rPr>
@@ -37798,27 +38079,7 @@
           <w:sz w:val="24"/>
           <w:szCs w:val="24"/>
         </w:rPr>
-        <w:t>« </w:t>
-      </w:r>
-      <w:proofErr w:type="gramStart"/>
-      <w:r>
-        <w:rPr>
-          <w:b/>
-          <w:bCs/>
-          <w:sz w:val="24"/>
-          <w:szCs w:val="24"/>
-        </w:rPr>
-        <w:t>1..</w:t>
-      </w:r>
-      <w:proofErr w:type="gramEnd"/>
-      <w:r>
-        <w:rPr>
-          <w:b/>
-          <w:bCs/>
-          <w:sz w:val="24"/>
-          <w:szCs w:val="24"/>
-        </w:rPr>
-        <w:t>1 </w:t>
+        <w:t>« 1..1 </w:t>
       </w:r>
       <w:r>
         <w:rPr>
@@ -37967,14 +38228,14 @@
           <w:lang w:val="fr-BE"/>
         </w:rPr>
       </w:pPr>
-      <w:bookmarkStart w:id="152" w:name="_Toc36901930"/>
+      <w:bookmarkStart w:id="151" w:name="_Toc36901930"/>
       <w:r>
         <w:rPr>
           <w:lang w:val="fr-BE"/>
         </w:rPr>
         <w:t>Exemples :</w:t>
       </w:r>
-      <w:bookmarkEnd w:id="152"/>
+      <w:bookmarkEnd w:id="151"/>
     </w:p>
     <w:p>
       <w:pPr>
@@ -38207,18 +38468,31 @@
           <w:lang w:val="fr-BE"/>
         </w:rPr>
       </w:pPr>
-      <w:bookmarkStart w:id="153" w:name="_Toc36901967"/>
+      <w:bookmarkStart w:id="152" w:name="_Toc36901967"/>
       <w:r>
         <w:t xml:space="preserve">Figure </w:t>
       </w:r>
-      <w:fldSimple w:instr=" SEQ Figure \* ARABIC ">
-        <w:r>
-          <w:rPr>
-            <w:noProof/>
-          </w:rPr>
-          <w:t>15</w:t>
-        </w:r>
-      </w:fldSimple>
+      <w:r>
+        <w:fldChar w:fldCharType="begin"/>
+      </w:r>
+      <w:r>
+        <w:instrText xml:space="preserve"> SEQ Figure \* ARABIC </w:instrText>
+      </w:r>
+      <w:r>
+        <w:fldChar w:fldCharType="separate"/>
+      </w:r>
+      <w:r>
+        <w:rPr>
+          <w:noProof/>
+        </w:rPr>
+        <w:t>15</w:t>
+      </w:r>
+      <w:r>
+        <w:rPr>
+          <w:noProof/>
+        </w:rPr>
+        <w:fldChar w:fldCharType="end"/>
+      </w:r>
       <w:r>
         <w:t xml:space="preserve">: Passage du DCL au modèle relationnel de l'association </w:t>
       </w:r>
@@ -38255,7 +38529,7 @@
       <w:r>
         <w:t> ».</w:t>
       </w:r>
-      <w:bookmarkEnd w:id="153"/>
+      <w:bookmarkEnd w:id="152"/>
     </w:p>
     <w:p>
       <w:pPr>
@@ -38462,18 +38736,31 @@
         <w:pStyle w:val="Lgende"/>
         <w:jc w:val="center"/>
       </w:pPr>
-      <w:bookmarkStart w:id="154" w:name="_Toc36901968"/>
+      <w:bookmarkStart w:id="153" w:name="_Toc36901968"/>
       <w:r>
         <w:t xml:space="preserve">Figure </w:t>
       </w:r>
-      <w:fldSimple w:instr=" SEQ Figure \* ARABIC ">
-        <w:r>
-          <w:rPr>
-            <w:noProof/>
-          </w:rPr>
-          <w:t>16</w:t>
-        </w:r>
-      </w:fldSimple>
+      <w:r>
+        <w:fldChar w:fldCharType="begin"/>
+      </w:r>
+      <w:r>
+        <w:instrText xml:space="preserve"> SEQ Figure \* ARABIC </w:instrText>
+      </w:r>
+      <w:r>
+        <w:fldChar w:fldCharType="separate"/>
+      </w:r>
+      <w:r>
+        <w:rPr>
+          <w:noProof/>
+        </w:rPr>
+        <w:t>16</w:t>
+      </w:r>
+      <w:r>
+        <w:rPr>
+          <w:noProof/>
+        </w:rPr>
+        <w:fldChar w:fldCharType="end"/>
+      </w:r>
       <w:r>
         <w:t xml:space="preserve">: </w:t>
       </w:r>
@@ -38501,7 +38788,7 @@
       <w:r>
         <w:t>.</w:t>
       </w:r>
-      <w:bookmarkEnd w:id="154"/>
+      <w:bookmarkEnd w:id="153"/>
     </w:p>
     <w:p>
       <w:pPr>
@@ -38740,18 +39027,31 @@
         <w:pStyle w:val="Lgende"/>
         <w:jc w:val="center"/>
       </w:pPr>
-      <w:bookmarkStart w:id="155" w:name="_Toc36901969"/>
+      <w:bookmarkStart w:id="154" w:name="_Toc36901969"/>
       <w:r>
         <w:t xml:space="preserve">Figure </w:t>
       </w:r>
-      <w:fldSimple w:instr=" SEQ Figure \* ARABIC ">
-        <w:r>
-          <w:rPr>
-            <w:noProof/>
-          </w:rPr>
-          <w:t>17</w:t>
-        </w:r>
-      </w:fldSimple>
+      <w:r>
+        <w:fldChar w:fldCharType="begin"/>
+      </w:r>
+      <w:r>
+        <w:instrText xml:space="preserve"> SEQ Figure \* ARABIC </w:instrText>
+      </w:r>
+      <w:r>
+        <w:fldChar w:fldCharType="separate"/>
+      </w:r>
+      <w:r>
+        <w:rPr>
+          <w:noProof/>
+        </w:rPr>
+        <w:t>17</w:t>
+      </w:r>
+      <w:r>
+        <w:rPr>
+          <w:noProof/>
+        </w:rPr>
+        <w:fldChar w:fldCharType="end"/>
+      </w:r>
       <w:r>
         <w:t xml:space="preserve">: </w:t>
       </w:r>
@@ -38776,7 +39076,7 @@
       <w:r>
         <w:t xml:space="preserve"> ».</w:t>
       </w:r>
-      <w:bookmarkEnd w:id="155"/>
+      <w:bookmarkEnd w:id="154"/>
     </w:p>
     <w:p>
       <w:pPr>
@@ -38797,7 +39097,7 @@
           <w:lang w:val="fr-BE"/>
         </w:rPr>
       </w:pPr>
-      <w:bookmarkStart w:id="156" w:name="_Toc36901931"/>
+      <w:bookmarkStart w:id="155" w:name="_Toc36901931"/>
       <w:r>
         <w:rPr>
           <w:lang w:val="fr-BE"/>
@@ -38805,7 +39105,7 @@
         <w:lastRenderedPageBreak/>
         <w:t>Association plusieurs à plusieurs :</w:t>
       </w:r>
-      <w:bookmarkEnd w:id="156"/>
+      <w:bookmarkEnd w:id="155"/>
     </w:p>
     <w:p>
       <w:pPr>
@@ -38818,14 +39118,14 @@
           <w:lang w:val="fr-BE"/>
         </w:rPr>
       </w:pPr>
-      <w:bookmarkStart w:id="157" w:name="_Toc36901932"/>
+      <w:bookmarkStart w:id="156" w:name="_Toc36901932"/>
       <w:r>
         <w:rPr>
           <w:lang w:val="fr-BE"/>
         </w:rPr>
         <w:t>Définition :</w:t>
       </w:r>
-      <w:bookmarkEnd w:id="157"/>
+      <w:bookmarkEnd w:id="156"/>
     </w:p>
     <w:p>
       <w:pPr>
@@ -38842,25 +39142,7 @@
           <w:szCs w:val="24"/>
           <w:lang w:val="fr-BE"/>
         </w:rPr>
-        <w:t>En présence d’une cardinalité « </w:t>
-      </w:r>
-      <w:proofErr w:type="gramStart"/>
-      <w:r>
-        <w:rPr>
-          <w:sz w:val="24"/>
-          <w:szCs w:val="24"/>
-          <w:lang w:val="fr-BE"/>
-        </w:rPr>
-        <w:t>*..</w:t>
-      </w:r>
-      <w:proofErr w:type="gramEnd"/>
-      <w:r>
-        <w:rPr>
-          <w:sz w:val="24"/>
-          <w:szCs w:val="24"/>
-          <w:lang w:val="fr-BE"/>
-        </w:rPr>
-        <w:t>* » des deux côtes de l’association :</w:t>
+        <w:t>En présence d’une cardinalité « *..* » des deux côtes de l’association :</w:t>
       </w:r>
     </w:p>
     <w:p>
@@ -38950,11 +39232,11 @@
           <w:numId w:val="37"/>
         </w:numPr>
       </w:pPr>
-      <w:bookmarkStart w:id="158" w:name="_Toc36901933"/>
+      <w:bookmarkStart w:id="157" w:name="_Toc36901933"/>
       <w:r>
         <w:t>Exemple :</w:t>
       </w:r>
-      <w:bookmarkEnd w:id="158"/>
+      <w:bookmarkEnd w:id="157"/>
     </w:p>
     <w:p>
       <w:pPr>
@@ -39145,18 +39427,31 @@
         <w:pStyle w:val="Lgende"/>
         <w:jc w:val="center"/>
       </w:pPr>
-      <w:bookmarkStart w:id="159" w:name="_Toc36901970"/>
+      <w:bookmarkStart w:id="158" w:name="_Toc36901970"/>
       <w:r>
         <w:t xml:space="preserve">Figure </w:t>
       </w:r>
-      <w:fldSimple w:instr=" SEQ Figure \* ARABIC ">
-        <w:r>
-          <w:rPr>
-            <w:noProof/>
-          </w:rPr>
-          <w:t>18</w:t>
-        </w:r>
-      </w:fldSimple>
+      <w:r>
+        <w:fldChar w:fldCharType="begin"/>
+      </w:r>
+      <w:r>
+        <w:instrText xml:space="preserve"> SEQ Figure \* ARABIC </w:instrText>
+      </w:r>
+      <w:r>
+        <w:fldChar w:fldCharType="separate"/>
+      </w:r>
+      <w:r>
+        <w:rPr>
+          <w:noProof/>
+        </w:rPr>
+        <w:t>18</w:t>
+      </w:r>
+      <w:r>
+        <w:rPr>
+          <w:noProof/>
+        </w:rPr>
+        <w:fldChar w:fldCharType="end"/>
+      </w:r>
       <w:r>
         <w:t xml:space="preserve">: </w:t>
       </w:r>
@@ -39181,7 +39476,7 @@
       <w:r>
         <w:t xml:space="preserve"> ».</w:t>
       </w:r>
-      <w:bookmarkEnd w:id="159"/>
+      <w:bookmarkEnd w:id="158"/>
     </w:p>
     <w:p>
       <w:pPr>
@@ -39201,14 +39496,14 @@
           <w:numId w:val="37"/>
         </w:numPr>
       </w:pPr>
-      <w:bookmarkStart w:id="160" w:name="_Toc36901934"/>
+      <w:bookmarkStart w:id="159" w:name="_Toc36901934"/>
       <w:r>
         <w:t>En cas de généralisation</w:t>
       </w:r>
       <w:r>
         <w:t> :</w:t>
       </w:r>
-      <w:bookmarkEnd w:id="160"/>
+      <w:bookmarkEnd w:id="159"/>
     </w:p>
     <w:p>
       <w:pPr>
@@ -39218,11 +39513,11 @@
           <w:numId w:val="37"/>
         </w:numPr>
       </w:pPr>
-      <w:bookmarkStart w:id="161" w:name="_Toc36901935"/>
+      <w:bookmarkStart w:id="160" w:name="_Toc36901935"/>
       <w:r>
         <w:t>Définition :</w:t>
       </w:r>
-      <w:bookmarkEnd w:id="161"/>
+      <w:bookmarkEnd w:id="160"/>
     </w:p>
     <w:p>
       <w:pPr>
@@ -39515,11 +39810,11 @@
           <w:numId w:val="37"/>
         </w:numPr>
       </w:pPr>
-      <w:bookmarkStart w:id="162" w:name="_Toc36901936"/>
+      <w:bookmarkStart w:id="161" w:name="_Toc36901936"/>
       <w:r>
         <w:t>Exemple :</w:t>
       </w:r>
-      <w:bookmarkEnd w:id="162"/>
+      <w:bookmarkEnd w:id="161"/>
     </w:p>
     <w:p>
       <w:pPr>
@@ -39721,18 +40016,31 @@
       <w:pPr>
         <w:pStyle w:val="Lgende"/>
       </w:pPr>
-      <w:bookmarkStart w:id="163" w:name="_Toc36901971"/>
+      <w:bookmarkStart w:id="162" w:name="_Toc36901971"/>
       <w:r>
         <w:t xml:space="preserve">Figure </w:t>
       </w:r>
-      <w:fldSimple w:instr=" SEQ Figure \* ARABIC ">
-        <w:r>
-          <w:rPr>
-            <w:noProof/>
-          </w:rPr>
-          <w:t>19</w:t>
-        </w:r>
-      </w:fldSimple>
+      <w:r>
+        <w:fldChar w:fldCharType="begin"/>
+      </w:r>
+      <w:r>
+        <w:instrText xml:space="preserve"> SEQ Figure \* ARABIC </w:instrText>
+      </w:r>
+      <w:r>
+        <w:fldChar w:fldCharType="separate"/>
+      </w:r>
+      <w:r>
+        <w:rPr>
+          <w:noProof/>
+        </w:rPr>
+        <w:t>19</w:t>
+      </w:r>
+      <w:r>
+        <w:rPr>
+          <w:noProof/>
+        </w:rPr>
+        <w:fldChar w:fldCharType="end"/>
+      </w:r>
       <w:r>
         <w:t xml:space="preserve">: </w:t>
       </w:r>
@@ -39742,7 +40050,7 @@
       <w:r>
         <w:t>de la généralisation entre « Utilisateur » et « Etudiant ».</w:t>
       </w:r>
-      <w:bookmarkEnd w:id="163"/>
+      <w:bookmarkEnd w:id="162"/>
     </w:p>
     <w:p/>
     <w:p>
@@ -39802,12 +40110,12 @@
           <w:numId w:val="37"/>
         </w:numPr>
       </w:pPr>
-      <w:bookmarkStart w:id="164" w:name="_Toc36901937"/>
+      <w:bookmarkStart w:id="163" w:name="_Toc36901937"/>
       <w:r>
         <w:lastRenderedPageBreak/>
         <w:t>En cas d’énumération :</w:t>
       </w:r>
-      <w:bookmarkEnd w:id="164"/>
+      <w:bookmarkEnd w:id="163"/>
     </w:p>
     <w:p>
       <w:pPr>
@@ -39821,14 +40129,14 @@
           <w:szCs w:val="24"/>
         </w:rPr>
       </w:pPr>
-      <w:bookmarkStart w:id="165" w:name="_Toc36901938"/>
+      <w:bookmarkStart w:id="164" w:name="_Toc36901938"/>
       <w:r>
         <w:t>Défini</w:t>
       </w:r>
       <w:r>
         <w:t>tion :</w:t>
       </w:r>
-      <w:bookmarkEnd w:id="165"/>
+      <w:bookmarkEnd w:id="164"/>
     </w:p>
     <w:p>
       <w:pPr>
@@ -39859,7 +40167,7 @@
           <w:szCs w:val="24"/>
         </w:rPr>
       </w:pPr>
-      <w:bookmarkStart w:id="166" w:name="_Hlk36894758"/>
+      <w:bookmarkStart w:id="165" w:name="_Hlk36894758"/>
       <w:r>
         <w:rPr>
           <w:sz w:val="24"/>
@@ -39933,23 +40241,7 @@
           <w:sz w:val="24"/>
           <w:szCs w:val="24"/>
         </w:rPr>
-        <w:t xml:space="preserve">evient un type </w:t>
-      </w:r>
-      <w:proofErr w:type="gramStart"/>
-      <w:r>
-        <w:rPr>
-          <w:sz w:val="24"/>
-          <w:szCs w:val="24"/>
-        </w:rPr>
-        <w:t>ENUM(</w:t>
-      </w:r>
-      <w:proofErr w:type="gramEnd"/>
-      <w:r>
-        <w:rPr>
-          <w:sz w:val="24"/>
-          <w:szCs w:val="24"/>
-        </w:rPr>
-        <w:t>…)</w:t>
+        <w:t>evient un type ENUM(…)</w:t>
       </w:r>
       <w:r>
         <w:rPr>
@@ -39967,11 +40259,11 @@
           <w:numId w:val="37"/>
         </w:numPr>
       </w:pPr>
-      <w:bookmarkStart w:id="167" w:name="_Toc36901939"/>
+      <w:bookmarkStart w:id="166" w:name="_Toc36901939"/>
       <w:r>
         <w:t>Exemple :</w:t>
       </w:r>
-      <w:bookmarkEnd w:id="167"/>
+      <w:bookmarkEnd w:id="166"/>
     </w:p>
     <w:p>
       <w:pPr>
@@ -40037,7 +40329,7 @@
         </w:drawing>
       </w:r>
     </w:p>
-    <w:bookmarkEnd w:id="166"/>
+    <w:bookmarkEnd w:id="165"/>
     <w:p>
       <w:pPr>
         <w:ind w:left="374"/>
@@ -40193,25 +40485,38 @@
         <w:pStyle w:val="Lgende"/>
         <w:jc w:val="center"/>
       </w:pPr>
-      <w:bookmarkStart w:id="168" w:name="_Toc36901972"/>
+      <w:bookmarkStart w:id="167" w:name="_Toc36901972"/>
       <w:r>
         <w:t xml:space="preserve">Figure </w:t>
       </w:r>
-      <w:fldSimple w:instr=" SEQ Figure \* ARABIC ">
-        <w:r>
-          <w:rPr>
-            <w:noProof/>
-          </w:rPr>
-          <w:t>20</w:t>
-        </w:r>
-      </w:fldSimple>
+      <w:r>
+        <w:fldChar w:fldCharType="begin"/>
+      </w:r>
+      <w:r>
+        <w:instrText xml:space="preserve"> SEQ Figure \* ARABIC </w:instrText>
+      </w:r>
+      <w:r>
+        <w:fldChar w:fldCharType="separate"/>
+      </w:r>
+      <w:r>
+        <w:rPr>
+          <w:noProof/>
+        </w:rPr>
+        <w:t>20</w:t>
+      </w:r>
+      <w:r>
+        <w:rPr>
+          <w:noProof/>
+        </w:rPr>
+        <w:fldChar w:fldCharType="end"/>
+      </w:r>
       <w:r>
         <w:t xml:space="preserve">: Passage du DCL au modèle relationnel </w:t>
       </w:r>
       <w:r>
         <w:t>de l'énumération « CodeDépartement ».</w:t>
       </w:r>
-      <w:bookmarkEnd w:id="168"/>
+      <w:bookmarkEnd w:id="167"/>
     </w:p>
     <w:p>
       <w:pPr>
@@ -40229,12 +40534,12 @@
           <w:numId w:val="37"/>
         </w:numPr>
       </w:pPr>
-      <w:bookmarkStart w:id="169" w:name="_Toc36901940"/>
+      <w:bookmarkStart w:id="168" w:name="_Toc36901940"/>
       <w:r>
         <w:lastRenderedPageBreak/>
         <w:t>Schéma relationnel de la base de données :</w:t>
       </w:r>
-      <w:bookmarkEnd w:id="169"/>
+      <w:bookmarkEnd w:id="168"/>
     </w:p>
     <w:p>
       <w:pPr>
@@ -40308,22 +40613,35 @@
         <w:pStyle w:val="Lgende"/>
         <w:jc w:val="center"/>
       </w:pPr>
-      <w:bookmarkStart w:id="170" w:name="_Toc36901973"/>
+      <w:bookmarkStart w:id="169" w:name="_Toc36901973"/>
       <w:r>
         <w:t xml:space="preserve">Figure </w:t>
       </w:r>
-      <w:fldSimple w:instr=" SEQ Figure \* ARABIC ">
-        <w:r>
-          <w:rPr>
-            <w:noProof/>
-          </w:rPr>
-          <w:t>21</w:t>
-        </w:r>
-      </w:fldSimple>
+      <w:r>
+        <w:fldChar w:fldCharType="begin"/>
+      </w:r>
+      <w:r>
+        <w:instrText xml:space="preserve"> SEQ Figure \* ARABIC </w:instrText>
+      </w:r>
+      <w:r>
+        <w:fldChar w:fldCharType="separate"/>
+      </w:r>
+      <w:r>
+        <w:rPr>
+          <w:noProof/>
+        </w:rPr>
+        <w:t>21</w:t>
+      </w:r>
+      <w:r>
+        <w:rPr>
+          <w:noProof/>
+        </w:rPr>
+        <w:fldChar w:fldCharType="end"/>
+      </w:r>
       <w:r>
         <w:t>: Schéma relationnel de la base de données.</w:t>
       </w:r>
-      <w:bookmarkEnd w:id="170"/>
+      <w:bookmarkEnd w:id="169"/>
     </w:p>
     <w:p/>
     <w:p>
@@ -40384,7 +40702,7 @@
           <w:numId w:val="37"/>
         </w:numPr>
       </w:pPr>
-      <w:bookmarkStart w:id="171" w:name="_Toc36901941"/>
+      <w:bookmarkStart w:id="170" w:name="_Toc36901941"/>
       <w:r>
         <w:lastRenderedPageBreak/>
         <w:t>Scénario</w:t>
@@ -40401,7 +40719,7 @@
       <w:r>
         <w:t> :</w:t>
       </w:r>
-      <w:bookmarkEnd w:id="171"/>
+      <w:bookmarkEnd w:id="170"/>
     </w:p>
     <w:p>
       <w:pPr>
@@ -40411,11 +40729,11 @@
           <w:numId w:val="37"/>
         </w:numPr>
       </w:pPr>
-      <w:bookmarkStart w:id="172" w:name="_Toc36901942"/>
+      <w:bookmarkStart w:id="171" w:name="_Toc36901942"/>
       <w:r>
         <w:t>Introduction :</w:t>
       </w:r>
-      <w:bookmarkEnd w:id="172"/>
+      <w:bookmarkEnd w:id="171"/>
     </w:p>
     <w:p>
       <w:pPr>
@@ -40482,11 +40800,11 @@
           <w:numId w:val="37"/>
         </w:numPr>
       </w:pPr>
-      <w:bookmarkStart w:id="173" w:name="_Toc36901943"/>
+      <w:bookmarkStart w:id="172" w:name="_Toc36901943"/>
       <w:r>
         <w:t>Diagrammes d’activité :</w:t>
       </w:r>
-      <w:bookmarkEnd w:id="173"/>
+      <w:bookmarkEnd w:id="172"/>
     </w:p>
     <w:p>
       <w:pPr>
@@ -40496,11 +40814,11 @@
           <w:numId w:val="37"/>
         </w:numPr>
       </w:pPr>
-      <w:bookmarkStart w:id="174" w:name="_Toc36901944"/>
+      <w:bookmarkStart w:id="173" w:name="_Toc36901944"/>
       <w:r>
         <w:t>Définitions :</w:t>
       </w:r>
-      <w:bookmarkEnd w:id="174"/>
+      <w:bookmarkEnd w:id="173"/>
     </w:p>
     <w:p>
       <w:pPr>
@@ -40609,12 +40927,12 @@
           <w:numId w:val="37"/>
         </w:numPr>
       </w:pPr>
-      <w:bookmarkStart w:id="175" w:name="_Toc36901945"/>
+      <w:bookmarkStart w:id="174" w:name="_Toc36901945"/>
       <w:r>
         <w:lastRenderedPageBreak/>
         <w:t>Diagrammes d’activité du cas « S’authentifier » :</w:t>
       </w:r>
-      <w:bookmarkEnd w:id="175"/>
+      <w:bookmarkEnd w:id="174"/>
     </w:p>
     <w:p>
       <w:pPr>
@@ -40673,22 +40991,35 @@
         <w:pStyle w:val="Lgende"/>
         <w:jc w:val="center"/>
       </w:pPr>
-      <w:bookmarkStart w:id="176" w:name="_Toc36901974"/>
+      <w:bookmarkStart w:id="175" w:name="_Toc36901974"/>
       <w:r>
         <w:t xml:space="preserve">Figure </w:t>
       </w:r>
-      <w:fldSimple w:instr=" SEQ Figure \* ARABIC ">
-        <w:r>
-          <w:rPr>
-            <w:noProof/>
-          </w:rPr>
-          <w:t>22</w:t>
-        </w:r>
-      </w:fldSimple>
+      <w:r>
+        <w:fldChar w:fldCharType="begin"/>
+      </w:r>
+      <w:r>
+        <w:instrText xml:space="preserve"> SEQ Figure \* ARABIC </w:instrText>
+      </w:r>
+      <w:r>
+        <w:fldChar w:fldCharType="separate"/>
+      </w:r>
+      <w:r>
+        <w:rPr>
+          <w:noProof/>
+        </w:rPr>
+        <w:t>22</w:t>
+      </w:r>
+      <w:r>
+        <w:rPr>
+          <w:noProof/>
+        </w:rPr>
+        <w:fldChar w:fldCharType="end"/>
+      </w:r>
       <w:r>
         <w:t>: Diagramme d'activité du cas « S'authentifier ».</w:t>
       </w:r>
-      <w:bookmarkEnd w:id="176"/>
+      <w:bookmarkEnd w:id="175"/>
     </w:p>
     <w:p>
       <w:pPr>
@@ -40713,12 +41044,12 @@
           <w:numId w:val="37"/>
         </w:numPr>
       </w:pPr>
-      <w:bookmarkStart w:id="177" w:name="_Toc36901946"/>
+      <w:bookmarkStart w:id="176" w:name="_Toc36901946"/>
       <w:r>
         <w:lastRenderedPageBreak/>
         <w:t>Diagramme d'activité du cas « Consulter relever d’absence » :</w:t>
       </w:r>
-      <w:bookmarkEnd w:id="177"/>
+      <w:bookmarkEnd w:id="176"/>
     </w:p>
     <w:p>
       <w:pPr>
@@ -40777,18 +41108,31 @@
         <w:pStyle w:val="Lgende"/>
         <w:jc w:val="center"/>
       </w:pPr>
-      <w:bookmarkStart w:id="178" w:name="_Toc36901975"/>
+      <w:bookmarkStart w:id="177" w:name="_Toc36901975"/>
       <w:r>
         <w:t xml:space="preserve">Figure </w:t>
       </w:r>
-      <w:fldSimple w:instr=" SEQ Figure \* ARABIC ">
-        <w:r>
-          <w:rPr>
-            <w:noProof/>
-          </w:rPr>
-          <w:t>23</w:t>
-        </w:r>
-      </w:fldSimple>
+      <w:r>
+        <w:fldChar w:fldCharType="begin"/>
+      </w:r>
+      <w:r>
+        <w:instrText xml:space="preserve"> SEQ Figure \* ARABIC </w:instrText>
+      </w:r>
+      <w:r>
+        <w:fldChar w:fldCharType="separate"/>
+      </w:r>
+      <w:r>
+        <w:rPr>
+          <w:noProof/>
+        </w:rPr>
+        <w:t>23</w:t>
+      </w:r>
+      <w:r>
+        <w:rPr>
+          <w:noProof/>
+        </w:rPr>
+        <w:fldChar w:fldCharType="end"/>
+      </w:r>
       <w:r>
         <w:t xml:space="preserve">: </w:t>
       </w:r>
@@ -40801,7 +41145,7 @@
       <w:r>
         <w:t xml:space="preserve"> ».</w:t>
       </w:r>
-      <w:bookmarkEnd w:id="178"/>
+      <w:bookmarkEnd w:id="177"/>
     </w:p>
     <w:p>
       <w:pPr>
@@ -40827,12 +41171,12 @@
           <w:numId w:val="37"/>
         </w:numPr>
       </w:pPr>
-      <w:bookmarkStart w:id="179" w:name="_Toc36901947"/>
+      <w:bookmarkStart w:id="178" w:name="_Toc36901947"/>
       <w:r>
         <w:lastRenderedPageBreak/>
         <w:t>Diagramme d’activité du cas « Marquer la présence » :</w:t>
       </w:r>
-      <w:bookmarkEnd w:id="179"/>
+      <w:bookmarkEnd w:id="178"/>
     </w:p>
     <w:p>
       <w:pPr>
@@ -40891,18 +41235,31 @@
         <w:pStyle w:val="Lgende"/>
         <w:jc w:val="center"/>
       </w:pPr>
-      <w:bookmarkStart w:id="180" w:name="_Toc36901976"/>
+      <w:bookmarkStart w:id="179" w:name="_Toc36901976"/>
       <w:r>
         <w:t xml:space="preserve">Figure </w:t>
       </w:r>
-      <w:fldSimple w:instr=" SEQ Figure \* ARABIC ">
-        <w:r>
-          <w:rPr>
-            <w:noProof/>
-          </w:rPr>
-          <w:t>24</w:t>
-        </w:r>
-      </w:fldSimple>
+      <w:r>
+        <w:fldChar w:fldCharType="begin"/>
+      </w:r>
+      <w:r>
+        <w:instrText xml:space="preserve"> SEQ Figure \* ARABIC </w:instrText>
+      </w:r>
+      <w:r>
+        <w:fldChar w:fldCharType="separate"/>
+      </w:r>
+      <w:r>
+        <w:rPr>
+          <w:noProof/>
+        </w:rPr>
+        <w:t>24</w:t>
+      </w:r>
+      <w:r>
+        <w:rPr>
+          <w:noProof/>
+        </w:rPr>
+        <w:fldChar w:fldCharType="end"/>
+      </w:r>
       <w:r>
         <w:t xml:space="preserve">: </w:t>
       </w:r>
@@ -40915,7 +41272,7 @@
       <w:r>
         <w:t xml:space="preserve"> ».</w:t>
       </w:r>
-      <w:bookmarkEnd w:id="180"/>
+      <w:bookmarkEnd w:id="179"/>
     </w:p>
     <w:p>
       <w:pPr>
@@ -40925,12 +41282,12 @@
           <w:numId w:val="37"/>
         </w:numPr>
       </w:pPr>
-      <w:bookmarkStart w:id="181" w:name="_Toc36901948"/>
+      <w:bookmarkStart w:id="180" w:name="_Toc36901948"/>
       <w:r>
         <w:lastRenderedPageBreak/>
         <w:t>Diagramme d’activité du cas « Justifier absence » :</w:t>
       </w:r>
-      <w:bookmarkEnd w:id="181"/>
+      <w:bookmarkEnd w:id="180"/>
     </w:p>
     <w:p>
       <w:pPr>
@@ -40989,18 +41346,31 @@
         <w:pStyle w:val="Lgende"/>
         <w:jc w:val="center"/>
       </w:pPr>
-      <w:bookmarkStart w:id="182" w:name="_Toc36901977"/>
+      <w:bookmarkStart w:id="181" w:name="_Toc36901977"/>
       <w:r>
         <w:t xml:space="preserve">Figure </w:t>
       </w:r>
-      <w:fldSimple w:instr=" SEQ Figure \* ARABIC ">
-        <w:r>
-          <w:rPr>
-            <w:noProof/>
-          </w:rPr>
-          <w:t>25</w:t>
-        </w:r>
-      </w:fldSimple>
+      <w:r>
+        <w:fldChar w:fldCharType="begin"/>
+      </w:r>
+      <w:r>
+        <w:instrText xml:space="preserve"> SEQ Figure \* ARABIC </w:instrText>
+      </w:r>
+      <w:r>
+        <w:fldChar w:fldCharType="separate"/>
+      </w:r>
+      <w:r>
+        <w:rPr>
+          <w:noProof/>
+        </w:rPr>
+        <w:t>25</w:t>
+      </w:r>
+      <w:r>
+        <w:rPr>
+          <w:noProof/>
+        </w:rPr>
+        <w:fldChar w:fldCharType="end"/>
+      </w:r>
       <w:r>
         <w:t xml:space="preserve">: </w:t>
       </w:r>
@@ -41013,7 +41383,7 @@
       <w:r>
         <w:t xml:space="preserve"> ».</w:t>
       </w:r>
-      <w:bookmarkEnd w:id="182"/>
+      <w:bookmarkEnd w:id="181"/>
     </w:p>
     <w:p>
       <w:pPr>
@@ -41031,12 +41401,12 @@
           <w:numId w:val="37"/>
         </w:numPr>
       </w:pPr>
-      <w:bookmarkStart w:id="183" w:name="_Toc36901949"/>
+      <w:bookmarkStart w:id="182" w:name="_Toc36901949"/>
       <w:r>
         <w:lastRenderedPageBreak/>
         <w:t>Diagramme d’activité du cas « Consulter justification » :</w:t>
       </w:r>
-      <w:bookmarkEnd w:id="183"/>
+      <w:bookmarkEnd w:id="182"/>
     </w:p>
     <w:p>
       <w:pPr>
@@ -41095,18 +41465,31 @@
         <w:pStyle w:val="Lgende"/>
         <w:jc w:val="center"/>
       </w:pPr>
-      <w:bookmarkStart w:id="184" w:name="_Toc36901978"/>
+      <w:bookmarkStart w:id="183" w:name="_Toc36901978"/>
       <w:r>
         <w:t xml:space="preserve">Figure </w:t>
       </w:r>
-      <w:fldSimple w:instr=" SEQ Figure \* ARABIC ">
-        <w:r>
-          <w:rPr>
-            <w:noProof/>
-          </w:rPr>
-          <w:t>26</w:t>
-        </w:r>
-      </w:fldSimple>
+      <w:r>
+        <w:fldChar w:fldCharType="begin"/>
+      </w:r>
+      <w:r>
+        <w:instrText xml:space="preserve"> SEQ Figure \* ARABIC </w:instrText>
+      </w:r>
+      <w:r>
+        <w:fldChar w:fldCharType="separate"/>
+      </w:r>
+      <w:r>
+        <w:rPr>
+          <w:noProof/>
+        </w:rPr>
+        <w:t>26</w:t>
+      </w:r>
+      <w:r>
+        <w:rPr>
+          <w:noProof/>
+        </w:rPr>
+        <w:fldChar w:fldCharType="end"/>
+      </w:r>
       <w:r>
         <w:t xml:space="preserve">: </w:t>
       </w:r>
@@ -41119,7 +41502,7 @@
       <w:r>
         <w:t xml:space="preserve"> ».</w:t>
       </w:r>
-      <w:bookmarkEnd w:id="184"/>
+      <w:bookmarkEnd w:id="183"/>
     </w:p>
     <w:p>
       <w:pPr>
@@ -41137,12 +41520,12 @@
           <w:numId w:val="37"/>
         </w:numPr>
       </w:pPr>
-      <w:bookmarkStart w:id="185" w:name="_Toc36901950"/>
+      <w:bookmarkStart w:id="184" w:name="_Toc36901950"/>
       <w:r>
         <w:lastRenderedPageBreak/>
         <w:t>Diagramme d’activité du cas « Établir la liste des étudiants exclus » :</w:t>
       </w:r>
-      <w:bookmarkEnd w:id="185"/>
+      <w:bookmarkEnd w:id="184"/>
     </w:p>
     <w:p>
       <w:pPr>
@@ -41201,18 +41584,31 @@
         <w:pStyle w:val="Lgende"/>
         <w:jc w:val="center"/>
       </w:pPr>
-      <w:bookmarkStart w:id="186" w:name="_Toc36901979"/>
+      <w:bookmarkStart w:id="185" w:name="_Toc36901979"/>
       <w:r>
         <w:t xml:space="preserve">Figure </w:t>
       </w:r>
-      <w:fldSimple w:instr=" SEQ Figure \* ARABIC ">
-        <w:r>
-          <w:rPr>
-            <w:noProof/>
-          </w:rPr>
-          <w:t>27</w:t>
-        </w:r>
-      </w:fldSimple>
+      <w:r>
+        <w:fldChar w:fldCharType="begin"/>
+      </w:r>
+      <w:r>
+        <w:instrText xml:space="preserve"> SEQ Figure \* ARABIC </w:instrText>
+      </w:r>
+      <w:r>
+        <w:fldChar w:fldCharType="separate"/>
+      </w:r>
+      <w:r>
+        <w:rPr>
+          <w:noProof/>
+        </w:rPr>
+        <w:t>27</w:t>
+      </w:r>
+      <w:r>
+        <w:rPr>
+          <w:noProof/>
+        </w:rPr>
+        <w:fldChar w:fldCharType="end"/>
+      </w:r>
       <w:r>
         <w:t xml:space="preserve">: </w:t>
       </w:r>
@@ -41225,7 +41621,7 @@
       <w:r>
         <w:t xml:space="preserve"> ».</w:t>
       </w:r>
-      <w:bookmarkEnd w:id="186"/>
+      <w:bookmarkEnd w:id="185"/>
     </w:p>
     <w:p>
       <w:pPr>
@@ -41235,12 +41631,12 @@
           <w:numId w:val="37"/>
         </w:numPr>
       </w:pPr>
-      <w:bookmarkStart w:id="187" w:name="_Toc36901951"/>
+      <w:bookmarkStart w:id="186" w:name="_Toc36901951"/>
       <w:r>
         <w:lastRenderedPageBreak/>
         <w:t>Conclusion :</w:t>
       </w:r>
-      <w:bookmarkEnd w:id="187"/>
+      <w:bookmarkEnd w:id="186"/>
     </w:p>
     <w:p>
       <w:pPr>
@@ -41694,7 +42090,7 @@
         <w:sz w:val="30"/>
         <w:szCs w:val="30"/>
       </w:rPr>
-      <w:t>Chapitre 2 : Conception</w:t>
+      <w:t>Chapitre 1 : Analyse des besoins</w:t>
     </w:r>
     <w:r>
       <w:rPr>
@@ -51808,7 +52204,7 @@
 </file>
 
 <file path=customXml/itemProps1.xml><?xml version="1.0" encoding="utf-8"?>
-<ds:datastoreItem xmlns:ds="http://schemas.openxmlformats.org/officeDocument/2006/customXml" ds:itemID="{CF00AB78-4FA1-4D41-B35E-07A39753D525}">
+<ds:datastoreItem xmlns:ds="http://schemas.openxmlformats.org/officeDocument/2006/customXml" ds:itemID="{1165199A-EEB4-4C91-9F61-1A68670A5D03}">
   <ds:schemaRefs>
     <ds:schemaRef ds:uri="http://schemas.openxmlformats.org/officeDocument/2006/bibliography"/>
   </ds:schemaRefs>

</xml_diff>

<commit_message>
Added chef departement + etudiant + fixes
</commit_message>
<xml_diff>
--- a/Chapitre2 - Djebbes Zakaria et Ouaden Aymen.docx
+++ b/Chapitre2 - Djebbes Zakaria et Ouaden Aymen.docx
@@ -1,6 +1,6 @@
 
 <file path=word/document.xml><?xml version="1.0" encoding="utf-8"?>
-<w:document xmlns:wpc="http://schemas.microsoft.com/office/word/2010/wordprocessingCanvas" xmlns:cx="http://schemas.microsoft.com/office/drawing/2014/chartex" xmlns:cx1="http://schemas.microsoft.com/office/drawing/2015/9/8/chartex" xmlns:cx2="http://schemas.microsoft.com/office/drawing/2015/10/21/chartex" xmlns:cx3="http://schemas.microsoft.com/office/drawing/2016/5/9/chartex" xmlns:cx4="http://schemas.microsoft.com/office/drawing/2016/5/10/chartex" xmlns:cx5="http://schemas.microsoft.com/office/drawing/2016/5/11/chartex" xmlns:cx6="http://schemas.microsoft.com/office/drawing/2016/5/12/chartex" xmlns:cx7="http://schemas.microsoft.com/office/drawing/2016/5/13/chartex" xmlns:cx8="http://schemas.microsoft.com/office/drawing/2016/5/14/chartex" xmlns:mc="http://schemas.openxmlformats.org/markup-compatibility/2006" xmlns:aink="http://schemas.microsoft.com/office/drawing/2016/ink" xmlns:am3d="http://schemas.microsoft.com/office/drawing/2017/model3d" xmlns:o="urn:schemas-microsoft-com:office:office" xmlns:r="http://schemas.openxmlformats.org/officeDocument/2006/relationships" xmlns:m="http://schemas.openxmlformats.org/officeDocument/2006/math" xmlns:v="urn:schemas-microsoft-com:vml" xmlns:wp14="http://schemas.microsoft.com/office/word/2010/wordprocessingDrawing" xmlns:wp="http://schemas.openxmlformats.org/drawingml/2006/wordprocessingDrawing" xmlns:w10="urn:schemas-microsoft-com:office:word" xmlns:w="http://schemas.openxmlformats.org/wordprocessingml/2006/main" xmlns:w14="http://schemas.microsoft.com/office/word/2010/wordml" xmlns:w15="http://schemas.microsoft.com/office/word/2012/wordml" xmlns:w16cid="http://schemas.microsoft.com/office/word/2016/wordml/cid" xmlns:w16se="http://schemas.microsoft.com/office/word/2015/wordml/symex" xmlns:wpg="http://schemas.microsoft.com/office/word/2010/wordprocessingGroup" xmlns:wpi="http://schemas.microsoft.com/office/word/2010/wordprocessingInk" xmlns:wne="http://schemas.microsoft.com/office/word/2006/wordml" xmlns:wps="http://schemas.microsoft.com/office/word/2010/wordprocessingShape" mc:Ignorable="w14 w15 w16se w16cid wp14">
+<w:document xmlns:wpc="http://schemas.microsoft.com/office/word/2010/wordprocessingCanvas" xmlns:cx="http://schemas.microsoft.com/office/drawing/2014/chartex" xmlns:cx1="http://schemas.microsoft.com/office/drawing/2015/9/8/chartex" xmlns:cx2="http://schemas.microsoft.com/office/drawing/2015/10/21/chartex" xmlns:cx3="http://schemas.microsoft.com/office/drawing/2016/5/9/chartex" xmlns:cx4="http://schemas.microsoft.com/office/drawing/2016/5/10/chartex" xmlns:cx5="http://schemas.microsoft.com/office/drawing/2016/5/11/chartex" xmlns:cx6="http://schemas.microsoft.com/office/drawing/2016/5/12/chartex" xmlns:cx7="http://schemas.microsoft.com/office/drawing/2016/5/13/chartex" xmlns:cx8="http://schemas.microsoft.com/office/drawing/2016/5/14/chartex" xmlns:mc="http://schemas.openxmlformats.org/markup-compatibility/2006" xmlns:aink="http://schemas.microsoft.com/office/drawing/2016/ink" xmlns:am3d="http://schemas.microsoft.com/office/drawing/2017/model3d" xmlns:o="urn:schemas-microsoft-com:office:office" xmlns:r="http://schemas.openxmlformats.org/officeDocument/2006/relationships" xmlns:m="http://schemas.openxmlformats.org/officeDocument/2006/math" xmlns:v="urn:schemas-microsoft-com:vml" xmlns:wp14="http://schemas.microsoft.com/office/word/2010/wordprocessingDrawing" xmlns:wp="http://schemas.openxmlformats.org/drawingml/2006/wordprocessingDrawing" xmlns:w10="urn:schemas-microsoft-com:office:word" xmlns:w="http://schemas.openxmlformats.org/wordprocessingml/2006/main" xmlns:w14="http://schemas.microsoft.com/office/word/2010/wordml" xmlns:w15="http://schemas.microsoft.com/office/word/2012/wordml" xmlns:w16cex="http://schemas.microsoft.com/office/word/2018/wordml/cex" xmlns:w16cid="http://schemas.microsoft.com/office/word/2016/wordml/cid" xmlns:w16="http://schemas.microsoft.com/office/word/2018/wordml" xmlns:w16se="http://schemas.microsoft.com/office/word/2015/wordml/symex" xmlns:wpg="http://schemas.microsoft.com/office/word/2010/wordprocessingGroup" xmlns:wpi="http://schemas.microsoft.com/office/word/2010/wordprocessingInk" xmlns:wne="http://schemas.microsoft.com/office/word/2006/wordml" xmlns:wps="http://schemas.microsoft.com/office/word/2010/wordprocessingShape" mc:Ignorable="w14 w15 w16se w16cid w16 w16cex wp14">
   <w:body>
     <w:p>
       <w:pPr>
@@ -79,8 +79,19 @@
           <w:sz w:val="24"/>
           <w:szCs w:val="24"/>
         </w:rPr>
-        <w:t>amid Mehri</w:t>
-      </w:r>
+        <w:t xml:space="preserve">amid </w:t>
+      </w:r>
+      <w:proofErr w:type="spellStart"/>
+      <w:r>
+        <w:rPr>
+          <w:rFonts w:ascii="Bahnschrift SemiBold" w:hAnsi="Bahnschrift SemiBold"/>
+          <w:color w:val="404040" w:themeColor="text1" w:themeTint="BF"/>
+          <w:sz w:val="24"/>
+          <w:szCs w:val="24"/>
+        </w:rPr>
+        <w:t>Mehri</w:t>
+      </w:r>
+      <w:proofErr w:type="spellEnd"/>
     </w:p>
     <w:p/>
     <w:p>
@@ -13712,6 +13723,7 @@
         </w:rPr>
         <w:t xml:space="preserve">Un logiciel informatique est un ensemble de programmes et de procédures nécessaires au fonctionnement d’un système informatique. Il existe plusieurs catégories de </w:t>
       </w:r>
+      <w:proofErr w:type="spellStart"/>
       <w:r>
         <w:rPr>
           <w:sz w:val="24"/>
@@ -13733,6 +13745,7 @@
         </w:rPr>
         <w:t>s</w:t>
       </w:r>
+      <w:proofErr w:type="spellEnd"/>
       <w:r>
         <w:rPr>
           <w:sz w:val="24"/>
@@ -16157,27 +16170,14 @@
       <w:r>
         <w:t xml:space="preserve">Figure </w:t>
       </w:r>
-      <w:r>
-        <w:fldChar w:fldCharType="begin"/>
-      </w:r>
-      <w:r>
-        <w:instrText xml:space="preserve"> SEQ Figure \* ARABIC </w:instrText>
-      </w:r>
-      <w:r>
-        <w:fldChar w:fldCharType="separate"/>
-      </w:r>
-      <w:r>
-        <w:rPr>
-          <w:noProof/>
-        </w:rPr>
-        <w:t>1</w:t>
-      </w:r>
-      <w:r>
-        <w:rPr>
-          <w:noProof/>
-        </w:rPr>
-        <w:fldChar w:fldCharType="end"/>
-      </w:r>
+      <w:fldSimple w:instr=" SEQ Figure \* ARABIC ">
+        <w:r>
+          <w:rPr>
+            <w:noProof/>
+          </w:rPr>
+          <w:t>1</w:t>
+        </w:r>
+      </w:fldSimple>
       <w:r>
         <w:t>: Diagramme de contexte statique</w:t>
       </w:r>
@@ -18429,27 +18429,14 @@
       <w:r>
         <w:t xml:space="preserve">Figure </w:t>
       </w:r>
-      <w:r>
-        <w:fldChar w:fldCharType="begin"/>
-      </w:r>
-      <w:r>
-        <w:instrText xml:space="preserve"> SEQ Figure \* ARABIC </w:instrText>
-      </w:r>
-      <w:r>
-        <w:fldChar w:fldCharType="separate"/>
-      </w:r>
-      <w:r>
-        <w:rPr>
-          <w:noProof/>
-        </w:rPr>
-        <w:t>2</w:t>
-      </w:r>
-      <w:r>
-        <w:rPr>
-          <w:noProof/>
-        </w:rPr>
-        <w:fldChar w:fldCharType="end"/>
-      </w:r>
+      <w:fldSimple w:instr=" SEQ Figure \* ARABIC ">
+        <w:r>
+          <w:rPr>
+            <w:noProof/>
+          </w:rPr>
+          <w:t>2</w:t>
+        </w:r>
+      </w:fldSimple>
       <w:r>
         <w:t>: Diagramme de cas d'utilisation</w:t>
       </w:r>
@@ -18577,27 +18564,14 @@
       <w:r>
         <w:t xml:space="preserve">Figure </w:t>
       </w:r>
-      <w:r>
-        <w:fldChar w:fldCharType="begin"/>
-      </w:r>
-      <w:r>
-        <w:instrText xml:space="preserve"> SEQ Figure \* ARABIC </w:instrText>
-      </w:r>
-      <w:r>
-        <w:fldChar w:fldCharType="separate"/>
-      </w:r>
-      <w:r>
-        <w:rPr>
-          <w:noProof/>
-        </w:rPr>
-        <w:t>3</w:t>
-      </w:r>
-      <w:r>
-        <w:rPr>
-          <w:noProof/>
-        </w:rPr>
-        <w:fldChar w:fldCharType="end"/>
-      </w:r>
+      <w:fldSimple w:instr=" SEQ Figure \* ARABIC ">
+        <w:r>
+          <w:rPr>
+            <w:noProof/>
+          </w:rPr>
+          <w:t>3</w:t>
+        </w:r>
+      </w:fldSimple>
       <w:r>
         <w:t xml:space="preserve">: </w:t>
       </w:r>
@@ -18908,27 +18882,14 @@
       <w:r>
         <w:t xml:space="preserve">Figure </w:t>
       </w:r>
-      <w:r>
-        <w:fldChar w:fldCharType="begin"/>
-      </w:r>
-      <w:r>
-        <w:instrText xml:space="preserve"> SEQ Figure \* ARABIC </w:instrText>
-      </w:r>
-      <w:r>
-        <w:fldChar w:fldCharType="separate"/>
-      </w:r>
-      <w:r>
-        <w:rPr>
-          <w:noProof/>
-        </w:rPr>
-        <w:t>4</w:t>
-      </w:r>
-      <w:r>
-        <w:rPr>
-          <w:noProof/>
-        </w:rPr>
-        <w:fldChar w:fldCharType="end"/>
-      </w:r>
+      <w:fldSimple w:instr=" SEQ Figure \* ARABIC ">
+        <w:r>
+          <w:rPr>
+            <w:noProof/>
+          </w:rPr>
+          <w:t>4</w:t>
+        </w:r>
+      </w:fldSimple>
       <w:r>
         <w:rPr>
           <w:noProof/>
@@ -19226,27 +19187,14 @@
       <w:r>
         <w:t xml:space="preserve">Figure </w:t>
       </w:r>
-      <w:r>
-        <w:fldChar w:fldCharType="begin"/>
-      </w:r>
-      <w:r>
-        <w:instrText xml:space="preserve"> SEQ Figure \* ARABIC </w:instrText>
-      </w:r>
-      <w:r>
-        <w:fldChar w:fldCharType="separate"/>
-      </w:r>
-      <w:r>
-        <w:rPr>
-          <w:noProof/>
-        </w:rPr>
-        <w:t>5</w:t>
-      </w:r>
-      <w:r>
-        <w:rPr>
-          <w:noProof/>
-        </w:rPr>
-        <w:fldChar w:fldCharType="end"/>
-      </w:r>
+      <w:fldSimple w:instr=" SEQ Figure \* ARABIC ">
+        <w:r>
+          <w:rPr>
+            <w:noProof/>
+          </w:rPr>
+          <w:t>5</w:t>
+        </w:r>
+      </w:fldSimple>
       <w:r>
         <w:t xml:space="preserve">: </w:t>
       </w:r>
@@ -19350,27 +19298,14 @@
       <w:r>
         <w:t xml:space="preserve">Figure </w:t>
       </w:r>
-      <w:r>
-        <w:fldChar w:fldCharType="begin"/>
-      </w:r>
-      <w:r>
-        <w:instrText xml:space="preserve"> SEQ Figure \* ARABIC </w:instrText>
-      </w:r>
-      <w:r>
-        <w:fldChar w:fldCharType="separate"/>
-      </w:r>
-      <w:r>
-        <w:rPr>
-          <w:noProof/>
-        </w:rPr>
-        <w:t>6</w:t>
-      </w:r>
-      <w:r>
-        <w:rPr>
-          <w:noProof/>
-        </w:rPr>
-        <w:fldChar w:fldCharType="end"/>
-      </w:r>
+      <w:fldSimple w:instr=" SEQ Figure \* ARABIC ">
+        <w:r>
+          <w:rPr>
+            <w:noProof/>
+          </w:rPr>
+          <w:t>6</w:t>
+        </w:r>
+      </w:fldSimple>
       <w:r>
         <w:t xml:space="preserve">: </w:t>
       </w:r>
@@ -19496,27 +19431,14 @@
       <w:r>
         <w:t xml:space="preserve">Figure </w:t>
       </w:r>
-      <w:r>
-        <w:fldChar w:fldCharType="begin"/>
-      </w:r>
-      <w:r>
-        <w:instrText xml:space="preserve"> SEQ Figure \* ARABIC </w:instrText>
-      </w:r>
-      <w:r>
-        <w:fldChar w:fldCharType="separate"/>
-      </w:r>
-      <w:r>
-        <w:rPr>
-          <w:noProof/>
-        </w:rPr>
-        <w:t>7</w:t>
-      </w:r>
-      <w:r>
-        <w:rPr>
-          <w:noProof/>
-        </w:rPr>
-        <w:fldChar w:fldCharType="end"/>
-      </w:r>
+      <w:fldSimple w:instr=" SEQ Figure \* ARABIC ">
+        <w:r>
+          <w:rPr>
+            <w:noProof/>
+          </w:rPr>
+          <w:t>7</w:t>
+        </w:r>
+      </w:fldSimple>
       <w:r>
         <w:t xml:space="preserve">: </w:t>
       </w:r>
@@ -21613,27 +21535,14 @@
       <w:r>
         <w:t xml:space="preserve">Tableau </w:t>
       </w:r>
-      <w:r>
-        <w:fldChar w:fldCharType="begin"/>
-      </w:r>
-      <w:r>
-        <w:instrText xml:space="preserve"> SEQ Tableau \* ARABIC </w:instrText>
-      </w:r>
-      <w:r>
-        <w:fldChar w:fldCharType="separate"/>
-      </w:r>
-      <w:r>
-        <w:rPr>
-          <w:noProof/>
-        </w:rPr>
-        <w:t>2</w:t>
-      </w:r>
-      <w:r>
-        <w:rPr>
-          <w:noProof/>
-        </w:rPr>
-        <w:fldChar w:fldCharType="end"/>
-      </w:r>
+      <w:fldSimple w:instr=" SEQ Tableau \* ARABIC ">
+        <w:r>
+          <w:rPr>
+            <w:noProof/>
+          </w:rPr>
+          <w:t>2</w:t>
+        </w:r>
+      </w:fldSimple>
       <w:r>
         <w:t>: Fiche descriptive du cas « S’authentifier ».</w:t>
       </w:r>
@@ -21718,27 +21627,14 @@
       <w:r>
         <w:t xml:space="preserve">Figure </w:t>
       </w:r>
-      <w:r>
-        <w:fldChar w:fldCharType="begin"/>
-      </w:r>
-      <w:r>
-        <w:instrText xml:space="preserve"> SEQ Figure \* ARABIC </w:instrText>
-      </w:r>
-      <w:r>
-        <w:fldChar w:fldCharType="separate"/>
-      </w:r>
-      <w:r>
-        <w:rPr>
-          <w:noProof/>
-        </w:rPr>
-        <w:t>8</w:t>
-      </w:r>
-      <w:r>
-        <w:rPr>
-          <w:noProof/>
-        </w:rPr>
-        <w:fldChar w:fldCharType="end"/>
-      </w:r>
+      <w:fldSimple w:instr=" SEQ Figure \* ARABIC ">
+        <w:r>
+          <w:rPr>
+            <w:noProof/>
+          </w:rPr>
+          <w:t>8</w:t>
+        </w:r>
+      </w:fldSimple>
       <w:r>
         <w:t>: Diagramme de séquence système du cas « S’authentifier ».</w:t>
       </w:r>
@@ -22586,27 +22482,14 @@
       <w:r>
         <w:t xml:space="preserve">Tableau </w:t>
       </w:r>
-      <w:r>
-        <w:fldChar w:fldCharType="begin"/>
-      </w:r>
-      <w:r>
-        <w:instrText xml:space="preserve"> SEQ Tableau \* ARABIC </w:instrText>
-      </w:r>
-      <w:r>
-        <w:fldChar w:fldCharType="separate"/>
-      </w:r>
-      <w:r>
-        <w:rPr>
-          <w:noProof/>
-        </w:rPr>
-        <w:t>3</w:t>
-      </w:r>
-      <w:r>
-        <w:rPr>
-          <w:noProof/>
-        </w:rPr>
-        <w:fldChar w:fldCharType="end"/>
-      </w:r>
+      <w:fldSimple w:instr=" SEQ Tableau \* ARABIC ">
+        <w:r>
+          <w:rPr>
+            <w:noProof/>
+          </w:rPr>
+          <w:t>3</w:t>
+        </w:r>
+      </w:fldSimple>
       <w:r>
         <w:t xml:space="preserve">: Fiche descriptive </w:t>
       </w:r>
@@ -22700,27 +22583,14 @@
       <w:r>
         <w:t xml:space="preserve">Figure </w:t>
       </w:r>
-      <w:r>
-        <w:fldChar w:fldCharType="begin"/>
-      </w:r>
-      <w:r>
-        <w:instrText xml:space="preserve"> SEQ Figure \* ARABIC </w:instrText>
-      </w:r>
-      <w:r>
-        <w:fldChar w:fldCharType="separate"/>
-      </w:r>
-      <w:r>
-        <w:rPr>
-          <w:noProof/>
-        </w:rPr>
-        <w:t>9</w:t>
-      </w:r>
-      <w:r>
-        <w:rPr>
-          <w:noProof/>
-        </w:rPr>
-        <w:fldChar w:fldCharType="end"/>
-      </w:r>
+      <w:fldSimple w:instr=" SEQ Figure \* ARABIC ">
+        <w:r>
+          <w:rPr>
+            <w:noProof/>
+          </w:rPr>
+          <w:t>9</w:t>
+        </w:r>
+      </w:fldSimple>
       <w:r>
         <w:t xml:space="preserve">: Diagramme de séquence système </w:t>
       </w:r>
@@ -24309,27 +24179,14 @@
       <w:r>
         <w:t xml:space="preserve">Tableau </w:t>
       </w:r>
-      <w:r>
-        <w:fldChar w:fldCharType="begin"/>
-      </w:r>
-      <w:r>
-        <w:instrText xml:space="preserve"> SEQ Tableau \* ARABIC </w:instrText>
-      </w:r>
-      <w:r>
-        <w:fldChar w:fldCharType="separate"/>
-      </w:r>
-      <w:r>
-        <w:rPr>
-          <w:noProof/>
-        </w:rPr>
-        <w:t>4</w:t>
-      </w:r>
-      <w:r>
-        <w:rPr>
-          <w:noProof/>
-        </w:rPr>
-        <w:fldChar w:fldCharType="end"/>
-      </w:r>
+      <w:fldSimple w:instr=" SEQ Tableau \* ARABIC ">
+        <w:r>
+          <w:rPr>
+            <w:noProof/>
+          </w:rPr>
+          <w:t>4</w:t>
+        </w:r>
+      </w:fldSimple>
       <w:r>
         <w:t xml:space="preserve">: Fiche descriptive </w:t>
       </w:r>
@@ -24420,27 +24277,14 @@
       <w:r>
         <w:t xml:space="preserve">Figure </w:t>
       </w:r>
-      <w:r>
-        <w:fldChar w:fldCharType="begin"/>
-      </w:r>
-      <w:r>
-        <w:instrText xml:space="preserve"> SEQ Figure \* ARABIC </w:instrText>
-      </w:r>
-      <w:r>
-        <w:fldChar w:fldCharType="separate"/>
-      </w:r>
-      <w:r>
-        <w:rPr>
-          <w:noProof/>
-        </w:rPr>
-        <w:t>10</w:t>
-      </w:r>
-      <w:r>
-        <w:rPr>
-          <w:noProof/>
-        </w:rPr>
-        <w:fldChar w:fldCharType="end"/>
-      </w:r>
+      <w:fldSimple w:instr=" SEQ Figure \* ARABIC ">
+        <w:r>
+          <w:rPr>
+            <w:noProof/>
+          </w:rPr>
+          <w:t>10</w:t>
+        </w:r>
+      </w:fldSimple>
       <w:r>
         <w:t xml:space="preserve">: Diagramme de séquence système </w:t>
       </w:r>
@@ -25650,27 +25494,14 @@
       <w:r>
         <w:t xml:space="preserve">Tableau </w:t>
       </w:r>
-      <w:r>
-        <w:fldChar w:fldCharType="begin"/>
-      </w:r>
-      <w:r>
-        <w:instrText xml:space="preserve"> SEQ Tableau \* ARABIC </w:instrText>
-      </w:r>
-      <w:r>
-        <w:fldChar w:fldCharType="separate"/>
-      </w:r>
-      <w:r>
-        <w:rPr>
-          <w:noProof/>
-        </w:rPr>
-        <w:t>5</w:t>
-      </w:r>
-      <w:r>
-        <w:rPr>
-          <w:noProof/>
-        </w:rPr>
-        <w:fldChar w:fldCharType="end"/>
-      </w:r>
+      <w:fldSimple w:instr=" SEQ Tableau \* ARABIC ">
+        <w:r>
+          <w:rPr>
+            <w:noProof/>
+          </w:rPr>
+          <w:t>5</w:t>
+        </w:r>
+      </w:fldSimple>
       <w:r>
         <w:t xml:space="preserve">: Fiche descriptive du </w:t>
       </w:r>
@@ -25764,27 +25595,14 @@
       <w:r>
         <w:t xml:space="preserve">Figure </w:t>
       </w:r>
-      <w:r>
-        <w:fldChar w:fldCharType="begin"/>
-      </w:r>
-      <w:r>
-        <w:instrText xml:space="preserve"> SEQ Figure \* ARABIC </w:instrText>
-      </w:r>
-      <w:r>
-        <w:fldChar w:fldCharType="separate"/>
-      </w:r>
-      <w:r>
-        <w:rPr>
-          <w:noProof/>
-        </w:rPr>
-        <w:t>11</w:t>
-      </w:r>
-      <w:r>
-        <w:rPr>
-          <w:noProof/>
-        </w:rPr>
-        <w:fldChar w:fldCharType="end"/>
-      </w:r>
+      <w:fldSimple w:instr=" SEQ Figure \* ARABIC ">
+        <w:r>
+          <w:rPr>
+            <w:noProof/>
+          </w:rPr>
+          <w:t>11</w:t>
+        </w:r>
+      </w:fldSimple>
       <w:r>
         <w:t xml:space="preserve">: Diagramme de séquence système </w:t>
       </w:r>
@@ -26998,27 +26816,14 @@
       <w:r>
         <w:t xml:space="preserve">Tableau </w:t>
       </w:r>
-      <w:r>
-        <w:fldChar w:fldCharType="begin"/>
-      </w:r>
-      <w:r>
-        <w:instrText xml:space="preserve"> SEQ Tableau \* ARABIC </w:instrText>
-      </w:r>
-      <w:r>
-        <w:fldChar w:fldCharType="separate"/>
-      </w:r>
-      <w:r>
-        <w:rPr>
-          <w:noProof/>
-        </w:rPr>
-        <w:t>6</w:t>
-      </w:r>
-      <w:r>
-        <w:rPr>
-          <w:noProof/>
-        </w:rPr>
-        <w:fldChar w:fldCharType="end"/>
-      </w:r>
+      <w:fldSimple w:instr=" SEQ Tableau \* ARABIC ">
+        <w:r>
+          <w:rPr>
+            <w:noProof/>
+          </w:rPr>
+          <w:t>6</w:t>
+        </w:r>
+      </w:fldSimple>
       <w:r>
         <w:t xml:space="preserve">: Fiche descriptive </w:t>
       </w:r>
@@ -27112,27 +26917,14 @@
       <w:r>
         <w:t xml:space="preserve">Figure </w:t>
       </w:r>
-      <w:r>
-        <w:fldChar w:fldCharType="begin"/>
-      </w:r>
-      <w:r>
-        <w:instrText xml:space="preserve"> SEQ Figure \* ARABIC </w:instrText>
-      </w:r>
-      <w:r>
-        <w:fldChar w:fldCharType="separate"/>
-      </w:r>
-      <w:r>
-        <w:rPr>
-          <w:noProof/>
-        </w:rPr>
-        <w:t>12</w:t>
-      </w:r>
-      <w:r>
-        <w:rPr>
-          <w:noProof/>
-        </w:rPr>
-        <w:fldChar w:fldCharType="end"/>
-      </w:r>
+      <w:fldSimple w:instr=" SEQ Figure \* ARABIC ">
+        <w:r>
+          <w:rPr>
+            <w:noProof/>
+          </w:rPr>
+          <w:t>12</w:t>
+        </w:r>
+      </w:fldSimple>
       <w:r>
         <w:t xml:space="preserve">: Diagramme de séquence système </w:t>
       </w:r>
@@ -27762,7 +27554,23 @@
                 <w:sz w:val="24"/>
                 <w:szCs w:val="24"/>
               </w:rPr>
-              <w:t>Le chef de département choisi d’établir la liste des étudiants exclu pour le département.</w:t>
+              <w:t>Le chef de département choisi d’établir la liste des étudiants exclu</w:t>
+            </w:r>
+            <w:r>
+              <w:rPr>
+                <w:color w:val="000000" w:themeColor="text1"/>
+                <w:sz w:val="24"/>
+                <w:szCs w:val="24"/>
+              </w:rPr>
+              <w:t>s</w:t>
+            </w:r>
+            <w:r>
+              <w:rPr>
+                <w:color w:val="000000" w:themeColor="text1"/>
+                <w:sz w:val="24"/>
+                <w:szCs w:val="24"/>
+              </w:rPr>
+              <w:t xml:space="preserve"> pour le département.</w:t>
             </w:r>
           </w:p>
           <w:p>
@@ -28505,27 +28313,14 @@
       <w:r>
         <w:t xml:space="preserve">Tableau </w:t>
       </w:r>
-      <w:r>
-        <w:fldChar w:fldCharType="begin"/>
-      </w:r>
-      <w:r>
-        <w:instrText xml:space="preserve"> SEQ Tableau \* ARABIC </w:instrText>
-      </w:r>
-      <w:r>
-        <w:fldChar w:fldCharType="separate"/>
-      </w:r>
-      <w:r>
-        <w:rPr>
-          <w:noProof/>
-        </w:rPr>
-        <w:t>7</w:t>
-      </w:r>
-      <w:r>
-        <w:rPr>
-          <w:noProof/>
-        </w:rPr>
-        <w:fldChar w:fldCharType="end"/>
-      </w:r>
+      <w:fldSimple w:instr=" SEQ Tableau \* ARABIC ">
+        <w:r>
+          <w:rPr>
+            <w:noProof/>
+          </w:rPr>
+          <w:t>7</w:t>
+        </w:r>
+      </w:fldSimple>
       <w:r>
         <w:t xml:space="preserve">: Fiche descriptive </w:t>
       </w:r>
@@ -28623,27 +28418,14 @@
       <w:r>
         <w:t xml:space="preserve">Figure </w:t>
       </w:r>
-      <w:r>
-        <w:fldChar w:fldCharType="begin"/>
-      </w:r>
-      <w:r>
-        <w:instrText xml:space="preserve"> SEQ Figure \* ARABIC </w:instrText>
-      </w:r>
-      <w:r>
-        <w:fldChar w:fldCharType="separate"/>
-      </w:r>
-      <w:r>
-        <w:rPr>
-          <w:noProof/>
-        </w:rPr>
-        <w:t>13</w:t>
-      </w:r>
-      <w:r>
-        <w:rPr>
-          <w:noProof/>
-        </w:rPr>
-        <w:fldChar w:fldCharType="end"/>
-      </w:r>
+      <w:fldSimple w:instr=" SEQ Figure \* ARABIC ">
+        <w:r>
+          <w:rPr>
+            <w:noProof/>
+          </w:rPr>
+          <w:t>13</w:t>
+        </w:r>
+      </w:fldSimple>
       <w:r>
         <w:t xml:space="preserve">: Diagramme de séquence système </w:t>
       </w:r>
@@ -29573,7 +29355,23 @@
           <w:sz w:val="24"/>
           <w:szCs w:val="24"/>
         </w:rPr>
-        <w:t>Le diagramme de classe conceptuel ne vise qu’a modéliser les éléments réels du système et non pas le système en entier.</w:t>
+        <w:t>Le diagramme de classe conceptuel ne vise qu’</w:t>
+      </w:r>
+      <w:proofErr w:type="spellStart"/>
+      <w:r>
+        <w:rPr>
+          <w:sz w:val="24"/>
+          <w:szCs w:val="24"/>
+        </w:rPr>
+        <w:t>a</w:t>
+      </w:r>
+      <w:proofErr w:type="spellEnd"/>
+      <w:r>
+        <w:rPr>
+          <w:sz w:val="24"/>
+          <w:szCs w:val="24"/>
+        </w:rPr>
+        <w:t xml:space="preserve"> modéliser les éléments réels du système et non pas le système en entier.</w:t>
       </w:r>
     </w:p>
     <w:p>
@@ -29673,27 +29471,14 @@
       <w:r>
         <w:t xml:space="preserve">Figure </w:t>
       </w:r>
-      <w:r>
-        <w:fldChar w:fldCharType="begin"/>
-      </w:r>
-      <w:r>
-        <w:instrText xml:space="preserve"> SEQ Figure \* ARABIC </w:instrText>
-      </w:r>
-      <w:r>
-        <w:fldChar w:fldCharType="separate"/>
-      </w:r>
-      <w:r>
-        <w:rPr>
-          <w:noProof/>
-        </w:rPr>
-        <w:t>14</w:t>
-      </w:r>
-      <w:r>
-        <w:rPr>
-          <w:noProof/>
-        </w:rPr>
-        <w:fldChar w:fldCharType="end"/>
-      </w:r>
+      <w:fldSimple w:instr=" SEQ Figure \* ARABIC ">
+        <w:r>
+          <w:rPr>
+            <w:noProof/>
+          </w:rPr>
+          <w:t>14</w:t>
+        </w:r>
+      </w:fldSimple>
       <w:r>
         <w:t xml:space="preserve"> Diagramme de classe conceptuel</w:t>
       </w:r>
@@ -34816,27 +34601,14 @@
       <w:r>
         <w:t xml:space="preserve">Tableau </w:t>
       </w:r>
-      <w:r>
-        <w:fldChar w:fldCharType="begin"/>
-      </w:r>
-      <w:r>
-        <w:instrText xml:space="preserve"> SEQ Tableau \* ARABIC </w:instrText>
-      </w:r>
-      <w:r>
-        <w:fldChar w:fldCharType="separate"/>
-      </w:r>
-      <w:r>
-        <w:rPr>
-          <w:noProof/>
-        </w:rPr>
-        <w:t>8</w:t>
-      </w:r>
-      <w:r>
-        <w:rPr>
-          <w:noProof/>
-        </w:rPr>
-        <w:fldChar w:fldCharType="end"/>
-      </w:r>
+      <w:fldSimple w:instr=" SEQ Tableau \* ARABIC ">
+        <w:r>
+          <w:rPr>
+            <w:noProof/>
+          </w:rPr>
+          <w:t>8</w:t>
+        </w:r>
+      </w:fldSimple>
       <w:r>
         <w:t>: Description des classes du diagramme de classes conceptuel</w:t>
       </w:r>
@@ -35793,27 +35565,14 @@
       <w:r>
         <w:t xml:space="preserve">Tableau </w:t>
       </w:r>
-      <w:r>
-        <w:fldChar w:fldCharType="begin"/>
-      </w:r>
-      <w:r>
-        <w:instrText xml:space="preserve"> SEQ Tableau \* ARABIC </w:instrText>
-      </w:r>
-      <w:r>
-        <w:fldChar w:fldCharType="separate"/>
-      </w:r>
-      <w:r>
-        <w:rPr>
-          <w:noProof/>
-        </w:rPr>
-        <w:t>9</w:t>
-      </w:r>
-      <w:r>
-        <w:rPr>
-          <w:noProof/>
-        </w:rPr>
-        <w:fldChar w:fldCharType="end"/>
-      </w:r>
+      <w:fldSimple w:instr=" SEQ Tableau \* ARABIC ">
+        <w:r>
+          <w:rPr>
+            <w:noProof/>
+          </w:rPr>
+          <w:t>9</w:t>
+        </w:r>
+      </w:fldSimple>
       <w:r>
         <w:t>: Description des énumérations du diagramme de classe conceptuel.</w:t>
       </w:r>
@@ -36509,27 +36268,14 @@
       <w:r>
         <w:t xml:space="preserve">Tableau </w:t>
       </w:r>
-      <w:r>
-        <w:fldChar w:fldCharType="begin"/>
-      </w:r>
-      <w:r>
-        <w:instrText xml:space="preserve"> SEQ Tableau \* ARABIC </w:instrText>
-      </w:r>
-      <w:r>
-        <w:fldChar w:fldCharType="separate"/>
-      </w:r>
-      <w:r>
-        <w:rPr>
-          <w:noProof/>
-        </w:rPr>
-        <w:t>10</w:t>
-      </w:r>
-      <w:r>
-        <w:rPr>
-          <w:noProof/>
-        </w:rPr>
-        <w:fldChar w:fldCharType="end"/>
-      </w:r>
+      <w:fldSimple w:instr=" SEQ Tableau \* ARABIC ">
+        <w:r>
+          <w:rPr>
+            <w:noProof/>
+          </w:rPr>
+          <w:t>10</w:t>
+        </w:r>
+      </w:fldSimple>
       <w:r>
         <w:t xml:space="preserve"> Description des classes associations du diagramme de classes conceptuel.</w:t>
       </w:r>
@@ -38472,27 +38218,14 @@
       <w:r>
         <w:t xml:space="preserve">Figure </w:t>
       </w:r>
-      <w:r>
-        <w:fldChar w:fldCharType="begin"/>
-      </w:r>
-      <w:r>
-        <w:instrText xml:space="preserve"> SEQ Figure \* ARABIC </w:instrText>
-      </w:r>
-      <w:r>
-        <w:fldChar w:fldCharType="separate"/>
-      </w:r>
-      <w:r>
-        <w:rPr>
-          <w:noProof/>
-        </w:rPr>
-        <w:t>15</w:t>
-      </w:r>
-      <w:r>
-        <w:rPr>
-          <w:noProof/>
-        </w:rPr>
-        <w:fldChar w:fldCharType="end"/>
-      </w:r>
+      <w:fldSimple w:instr=" SEQ Figure \* ARABIC ">
+        <w:r>
+          <w:rPr>
+            <w:noProof/>
+          </w:rPr>
+          <w:t>15</w:t>
+        </w:r>
+      </w:fldSimple>
       <w:r>
         <w:t xml:space="preserve">: Passage du DCL au modèle relationnel de l'association </w:t>
       </w:r>
@@ -38740,27 +38473,14 @@
       <w:r>
         <w:t xml:space="preserve">Figure </w:t>
       </w:r>
-      <w:r>
-        <w:fldChar w:fldCharType="begin"/>
-      </w:r>
-      <w:r>
-        <w:instrText xml:space="preserve"> SEQ Figure \* ARABIC </w:instrText>
-      </w:r>
-      <w:r>
-        <w:fldChar w:fldCharType="separate"/>
-      </w:r>
-      <w:r>
-        <w:rPr>
-          <w:noProof/>
-        </w:rPr>
-        <w:t>16</w:t>
-      </w:r>
-      <w:r>
-        <w:rPr>
-          <w:noProof/>
-        </w:rPr>
-        <w:fldChar w:fldCharType="end"/>
-      </w:r>
+      <w:fldSimple w:instr=" SEQ Figure \* ARABIC ">
+        <w:r>
+          <w:rPr>
+            <w:noProof/>
+          </w:rPr>
+          <w:t>16</w:t>
+        </w:r>
+      </w:fldSimple>
       <w:r>
         <w:t xml:space="preserve">: </w:t>
       </w:r>
@@ -39031,27 +38751,14 @@
       <w:r>
         <w:t xml:space="preserve">Figure </w:t>
       </w:r>
-      <w:r>
-        <w:fldChar w:fldCharType="begin"/>
-      </w:r>
-      <w:r>
-        <w:instrText xml:space="preserve"> SEQ Figure \* ARABIC </w:instrText>
-      </w:r>
-      <w:r>
-        <w:fldChar w:fldCharType="separate"/>
-      </w:r>
-      <w:r>
-        <w:rPr>
-          <w:noProof/>
-        </w:rPr>
-        <w:t>17</w:t>
-      </w:r>
-      <w:r>
-        <w:rPr>
-          <w:noProof/>
-        </w:rPr>
-        <w:fldChar w:fldCharType="end"/>
-      </w:r>
+      <w:fldSimple w:instr=" SEQ Figure \* ARABIC ">
+        <w:r>
+          <w:rPr>
+            <w:noProof/>
+          </w:rPr>
+          <w:t>17</w:t>
+        </w:r>
+      </w:fldSimple>
       <w:r>
         <w:t xml:space="preserve">: </w:t>
       </w:r>
@@ -39431,27 +39138,14 @@
       <w:r>
         <w:t xml:space="preserve">Figure </w:t>
       </w:r>
-      <w:r>
-        <w:fldChar w:fldCharType="begin"/>
-      </w:r>
-      <w:r>
-        <w:instrText xml:space="preserve"> SEQ Figure \* ARABIC </w:instrText>
-      </w:r>
-      <w:r>
-        <w:fldChar w:fldCharType="separate"/>
-      </w:r>
-      <w:r>
-        <w:rPr>
-          <w:noProof/>
-        </w:rPr>
-        <w:t>18</w:t>
-      </w:r>
-      <w:r>
-        <w:rPr>
-          <w:noProof/>
-        </w:rPr>
-        <w:fldChar w:fldCharType="end"/>
-      </w:r>
+      <w:fldSimple w:instr=" SEQ Figure \* ARABIC ">
+        <w:r>
+          <w:rPr>
+            <w:noProof/>
+          </w:rPr>
+          <w:t>18</w:t>
+        </w:r>
+      </w:fldSimple>
       <w:r>
         <w:t xml:space="preserve">: </w:t>
       </w:r>
@@ -40020,27 +39714,14 @@
       <w:r>
         <w:t xml:space="preserve">Figure </w:t>
       </w:r>
-      <w:r>
-        <w:fldChar w:fldCharType="begin"/>
-      </w:r>
-      <w:r>
-        <w:instrText xml:space="preserve"> SEQ Figure \* ARABIC </w:instrText>
-      </w:r>
-      <w:r>
-        <w:fldChar w:fldCharType="separate"/>
-      </w:r>
-      <w:r>
-        <w:rPr>
-          <w:noProof/>
-        </w:rPr>
-        <w:t>19</w:t>
-      </w:r>
-      <w:r>
-        <w:rPr>
-          <w:noProof/>
-        </w:rPr>
-        <w:fldChar w:fldCharType="end"/>
-      </w:r>
+      <w:fldSimple w:instr=" SEQ Figure \* ARABIC ">
+        <w:r>
+          <w:rPr>
+            <w:noProof/>
+          </w:rPr>
+          <w:t>19</w:t>
+        </w:r>
+      </w:fldSimple>
       <w:r>
         <w:t xml:space="preserve">: </w:t>
       </w:r>
@@ -40489,27 +40170,14 @@
       <w:r>
         <w:t xml:space="preserve">Figure </w:t>
       </w:r>
-      <w:r>
-        <w:fldChar w:fldCharType="begin"/>
-      </w:r>
-      <w:r>
-        <w:instrText xml:space="preserve"> SEQ Figure \* ARABIC </w:instrText>
-      </w:r>
-      <w:r>
-        <w:fldChar w:fldCharType="separate"/>
-      </w:r>
-      <w:r>
-        <w:rPr>
-          <w:noProof/>
-        </w:rPr>
-        <w:t>20</w:t>
-      </w:r>
-      <w:r>
-        <w:rPr>
-          <w:noProof/>
-        </w:rPr>
-        <w:fldChar w:fldCharType="end"/>
-      </w:r>
+      <w:fldSimple w:instr=" SEQ Figure \* ARABIC ">
+        <w:r>
+          <w:rPr>
+            <w:noProof/>
+          </w:rPr>
+          <w:t>20</w:t>
+        </w:r>
+      </w:fldSimple>
       <w:r>
         <w:t xml:space="preserve">: Passage du DCL au modèle relationnel </w:t>
       </w:r>
@@ -40617,27 +40285,14 @@
       <w:r>
         <w:t xml:space="preserve">Figure </w:t>
       </w:r>
-      <w:r>
-        <w:fldChar w:fldCharType="begin"/>
-      </w:r>
-      <w:r>
-        <w:instrText xml:space="preserve"> SEQ Figure \* ARABIC </w:instrText>
-      </w:r>
-      <w:r>
-        <w:fldChar w:fldCharType="separate"/>
-      </w:r>
-      <w:r>
-        <w:rPr>
-          <w:noProof/>
-        </w:rPr>
-        <w:t>21</w:t>
-      </w:r>
-      <w:r>
-        <w:rPr>
-          <w:noProof/>
-        </w:rPr>
-        <w:fldChar w:fldCharType="end"/>
-      </w:r>
+      <w:fldSimple w:instr=" SEQ Figure \* ARABIC ">
+        <w:r>
+          <w:rPr>
+            <w:noProof/>
+          </w:rPr>
+          <w:t>21</w:t>
+        </w:r>
+      </w:fldSimple>
       <w:r>
         <w:t>: Schéma relationnel de la base de données.</w:t>
       </w:r>
@@ -40995,27 +40650,14 @@
       <w:r>
         <w:t xml:space="preserve">Figure </w:t>
       </w:r>
-      <w:r>
-        <w:fldChar w:fldCharType="begin"/>
-      </w:r>
-      <w:r>
-        <w:instrText xml:space="preserve"> SEQ Figure \* ARABIC </w:instrText>
-      </w:r>
-      <w:r>
-        <w:fldChar w:fldCharType="separate"/>
-      </w:r>
-      <w:r>
-        <w:rPr>
-          <w:noProof/>
-        </w:rPr>
-        <w:t>22</w:t>
-      </w:r>
-      <w:r>
-        <w:rPr>
-          <w:noProof/>
-        </w:rPr>
-        <w:fldChar w:fldCharType="end"/>
-      </w:r>
+      <w:fldSimple w:instr=" SEQ Figure \* ARABIC ">
+        <w:r>
+          <w:rPr>
+            <w:noProof/>
+          </w:rPr>
+          <w:t>22</w:t>
+        </w:r>
+      </w:fldSimple>
       <w:r>
         <w:t>: Diagramme d'activité du cas « S'authentifier ».</w:t>
       </w:r>
@@ -41112,27 +40754,14 @@
       <w:r>
         <w:t xml:space="preserve">Figure </w:t>
       </w:r>
-      <w:r>
-        <w:fldChar w:fldCharType="begin"/>
-      </w:r>
-      <w:r>
-        <w:instrText xml:space="preserve"> SEQ Figure \* ARABIC </w:instrText>
-      </w:r>
-      <w:r>
-        <w:fldChar w:fldCharType="separate"/>
-      </w:r>
-      <w:r>
-        <w:rPr>
-          <w:noProof/>
-        </w:rPr>
-        <w:t>23</w:t>
-      </w:r>
-      <w:r>
-        <w:rPr>
-          <w:noProof/>
-        </w:rPr>
-        <w:fldChar w:fldCharType="end"/>
-      </w:r>
+      <w:fldSimple w:instr=" SEQ Figure \* ARABIC ">
+        <w:r>
+          <w:rPr>
+            <w:noProof/>
+          </w:rPr>
+          <w:t>23</w:t>
+        </w:r>
+      </w:fldSimple>
       <w:r>
         <w:t xml:space="preserve">: </w:t>
       </w:r>
@@ -41239,27 +40868,14 @@
       <w:r>
         <w:t xml:space="preserve">Figure </w:t>
       </w:r>
-      <w:r>
-        <w:fldChar w:fldCharType="begin"/>
-      </w:r>
-      <w:r>
-        <w:instrText xml:space="preserve"> SEQ Figure \* ARABIC </w:instrText>
-      </w:r>
-      <w:r>
-        <w:fldChar w:fldCharType="separate"/>
-      </w:r>
-      <w:r>
-        <w:rPr>
-          <w:noProof/>
-        </w:rPr>
-        <w:t>24</w:t>
-      </w:r>
-      <w:r>
-        <w:rPr>
-          <w:noProof/>
-        </w:rPr>
-        <w:fldChar w:fldCharType="end"/>
-      </w:r>
+      <w:fldSimple w:instr=" SEQ Figure \* ARABIC ">
+        <w:r>
+          <w:rPr>
+            <w:noProof/>
+          </w:rPr>
+          <w:t>24</w:t>
+        </w:r>
+      </w:fldSimple>
       <w:r>
         <w:t xml:space="preserve">: </w:t>
       </w:r>
@@ -41350,27 +40966,14 @@
       <w:r>
         <w:t xml:space="preserve">Figure </w:t>
       </w:r>
-      <w:r>
-        <w:fldChar w:fldCharType="begin"/>
-      </w:r>
-      <w:r>
-        <w:instrText xml:space="preserve"> SEQ Figure \* ARABIC </w:instrText>
-      </w:r>
-      <w:r>
-        <w:fldChar w:fldCharType="separate"/>
-      </w:r>
-      <w:r>
-        <w:rPr>
-          <w:noProof/>
-        </w:rPr>
-        <w:t>25</w:t>
-      </w:r>
-      <w:r>
-        <w:rPr>
-          <w:noProof/>
-        </w:rPr>
-        <w:fldChar w:fldCharType="end"/>
-      </w:r>
+      <w:fldSimple w:instr=" SEQ Figure \* ARABIC ">
+        <w:r>
+          <w:rPr>
+            <w:noProof/>
+          </w:rPr>
+          <w:t>25</w:t>
+        </w:r>
+      </w:fldSimple>
       <w:r>
         <w:t xml:space="preserve">: </w:t>
       </w:r>
@@ -41469,27 +41072,14 @@
       <w:r>
         <w:t xml:space="preserve">Figure </w:t>
       </w:r>
-      <w:r>
-        <w:fldChar w:fldCharType="begin"/>
-      </w:r>
-      <w:r>
-        <w:instrText xml:space="preserve"> SEQ Figure \* ARABIC </w:instrText>
-      </w:r>
-      <w:r>
-        <w:fldChar w:fldCharType="separate"/>
-      </w:r>
-      <w:r>
-        <w:rPr>
-          <w:noProof/>
-        </w:rPr>
-        <w:t>26</w:t>
-      </w:r>
-      <w:r>
-        <w:rPr>
-          <w:noProof/>
-        </w:rPr>
-        <w:fldChar w:fldCharType="end"/>
-      </w:r>
+      <w:fldSimple w:instr=" SEQ Figure \* ARABIC ">
+        <w:r>
+          <w:rPr>
+            <w:noProof/>
+          </w:rPr>
+          <w:t>26</w:t>
+        </w:r>
+      </w:fldSimple>
       <w:r>
         <w:t xml:space="preserve">: </w:t>
       </w:r>
@@ -41588,27 +41178,14 @@
       <w:r>
         <w:t xml:space="preserve">Figure </w:t>
       </w:r>
-      <w:r>
-        <w:fldChar w:fldCharType="begin"/>
-      </w:r>
-      <w:r>
-        <w:instrText xml:space="preserve"> SEQ Figure \* ARABIC </w:instrText>
-      </w:r>
-      <w:r>
-        <w:fldChar w:fldCharType="separate"/>
-      </w:r>
-      <w:r>
-        <w:rPr>
-          <w:noProof/>
-        </w:rPr>
-        <w:t>27</w:t>
-      </w:r>
-      <w:r>
-        <w:rPr>
-          <w:noProof/>
-        </w:rPr>
-        <w:fldChar w:fldCharType="end"/>
-      </w:r>
+      <w:fldSimple w:instr=" SEQ Figure \* ARABIC ">
+        <w:r>
+          <w:rPr>
+            <w:noProof/>
+          </w:rPr>
+          <w:t>27</w:t>
+        </w:r>
+      </w:fldSimple>
       <w:r>
         <w:t xml:space="preserve">: </w:t>
       </w:r>
@@ -41762,7 +41339,7 @@
 </file>
 
 <file path=word/comments.xml><?xml version="1.0" encoding="utf-8"?>
-<w:comments xmlns:wpc="http://schemas.microsoft.com/office/word/2010/wordprocessingCanvas" xmlns:cx="http://schemas.microsoft.com/office/drawing/2014/chartex" xmlns:cx1="http://schemas.microsoft.com/office/drawing/2015/9/8/chartex" xmlns:cx2="http://schemas.microsoft.com/office/drawing/2015/10/21/chartex" xmlns:cx3="http://schemas.microsoft.com/office/drawing/2016/5/9/chartex" xmlns:cx4="http://schemas.microsoft.com/office/drawing/2016/5/10/chartex" xmlns:cx5="http://schemas.microsoft.com/office/drawing/2016/5/11/chartex" xmlns:cx6="http://schemas.microsoft.com/office/drawing/2016/5/12/chartex" xmlns:cx7="http://schemas.microsoft.com/office/drawing/2016/5/13/chartex" xmlns:cx8="http://schemas.microsoft.com/office/drawing/2016/5/14/chartex" xmlns:mc="http://schemas.openxmlformats.org/markup-compatibility/2006" xmlns:aink="http://schemas.microsoft.com/office/drawing/2016/ink" xmlns:am3d="http://schemas.microsoft.com/office/drawing/2017/model3d" xmlns:o="urn:schemas-microsoft-com:office:office" xmlns:r="http://schemas.openxmlformats.org/officeDocument/2006/relationships" xmlns:m="http://schemas.openxmlformats.org/officeDocument/2006/math" xmlns:v="urn:schemas-microsoft-com:vml" xmlns:wp14="http://schemas.microsoft.com/office/word/2010/wordprocessingDrawing" xmlns:wp="http://schemas.openxmlformats.org/drawingml/2006/wordprocessingDrawing" xmlns:w10="urn:schemas-microsoft-com:office:word" xmlns:w="http://schemas.openxmlformats.org/wordprocessingml/2006/main" xmlns:w14="http://schemas.microsoft.com/office/word/2010/wordml" xmlns:w15="http://schemas.microsoft.com/office/word/2012/wordml" xmlns:w16cid="http://schemas.microsoft.com/office/word/2016/wordml/cid" xmlns:w16se="http://schemas.microsoft.com/office/word/2015/wordml/symex" xmlns:wpg="http://schemas.microsoft.com/office/word/2010/wordprocessingGroup" xmlns:wpi="http://schemas.microsoft.com/office/word/2010/wordprocessingInk" xmlns:wne="http://schemas.microsoft.com/office/word/2006/wordml" xmlns:wps="http://schemas.microsoft.com/office/word/2010/wordprocessingShape" mc:Ignorable="w14 w15 w16se w16cid wp14">
+<w:comments xmlns:wpc="http://schemas.microsoft.com/office/word/2010/wordprocessingCanvas" xmlns:cx="http://schemas.microsoft.com/office/drawing/2014/chartex" xmlns:cx1="http://schemas.microsoft.com/office/drawing/2015/9/8/chartex" xmlns:cx2="http://schemas.microsoft.com/office/drawing/2015/10/21/chartex" xmlns:cx3="http://schemas.microsoft.com/office/drawing/2016/5/9/chartex" xmlns:cx4="http://schemas.microsoft.com/office/drawing/2016/5/10/chartex" xmlns:cx5="http://schemas.microsoft.com/office/drawing/2016/5/11/chartex" xmlns:cx6="http://schemas.microsoft.com/office/drawing/2016/5/12/chartex" xmlns:cx7="http://schemas.microsoft.com/office/drawing/2016/5/13/chartex" xmlns:cx8="http://schemas.microsoft.com/office/drawing/2016/5/14/chartex" xmlns:mc="http://schemas.openxmlformats.org/markup-compatibility/2006" xmlns:aink="http://schemas.microsoft.com/office/drawing/2016/ink" xmlns:am3d="http://schemas.microsoft.com/office/drawing/2017/model3d" xmlns:o="urn:schemas-microsoft-com:office:office" xmlns:r="http://schemas.openxmlformats.org/officeDocument/2006/relationships" xmlns:m="http://schemas.openxmlformats.org/officeDocument/2006/math" xmlns:v="urn:schemas-microsoft-com:vml" xmlns:wp14="http://schemas.microsoft.com/office/word/2010/wordprocessingDrawing" xmlns:wp="http://schemas.openxmlformats.org/drawingml/2006/wordprocessingDrawing" xmlns:w10="urn:schemas-microsoft-com:office:word" xmlns:w="http://schemas.openxmlformats.org/wordprocessingml/2006/main" xmlns:w14="http://schemas.microsoft.com/office/word/2010/wordml" xmlns:w15="http://schemas.microsoft.com/office/word/2012/wordml" xmlns:w16cex="http://schemas.microsoft.com/office/word/2018/wordml/cex" xmlns:w16cid="http://schemas.microsoft.com/office/word/2016/wordml/cid" xmlns:w16="http://schemas.microsoft.com/office/word/2018/wordml" xmlns:w16se="http://schemas.microsoft.com/office/word/2015/wordml/symex" xmlns:wpg="http://schemas.microsoft.com/office/word/2010/wordprocessingGroup" xmlns:wpi="http://schemas.microsoft.com/office/word/2010/wordprocessingInk" xmlns:wne="http://schemas.microsoft.com/office/word/2006/wordml" xmlns:wps="http://schemas.microsoft.com/office/word/2010/wordprocessingShape" mc:Ignorable="w14 w15 w16se w16cid w16 w16cex wp14">
   <w:comment w:id="7" w:author="Warkinge- Rengo" w:date="2020-02-26T19:15:00Z" w:initials="WR">
     <w:p>
       <w:pPr>
@@ -41814,7 +41391,7 @@
 </file>
 
 <file path=word/commentsExtended.xml><?xml version="1.0" encoding="utf-8"?>
-<w15:commentsEx xmlns:wpc="http://schemas.microsoft.com/office/word/2010/wordprocessingCanvas" xmlns:cx="http://schemas.microsoft.com/office/drawing/2014/chartex" xmlns:cx1="http://schemas.microsoft.com/office/drawing/2015/9/8/chartex" xmlns:cx2="http://schemas.microsoft.com/office/drawing/2015/10/21/chartex" xmlns:cx3="http://schemas.microsoft.com/office/drawing/2016/5/9/chartex" xmlns:cx4="http://schemas.microsoft.com/office/drawing/2016/5/10/chartex" xmlns:cx5="http://schemas.microsoft.com/office/drawing/2016/5/11/chartex" xmlns:cx6="http://schemas.microsoft.com/office/drawing/2016/5/12/chartex" xmlns:cx7="http://schemas.microsoft.com/office/drawing/2016/5/13/chartex" xmlns:cx8="http://schemas.microsoft.com/office/drawing/2016/5/14/chartex" xmlns:mc="http://schemas.openxmlformats.org/markup-compatibility/2006" xmlns:aink="http://schemas.microsoft.com/office/drawing/2016/ink" xmlns:am3d="http://schemas.microsoft.com/office/drawing/2017/model3d" xmlns:o="urn:schemas-microsoft-com:office:office" xmlns:r="http://schemas.openxmlformats.org/officeDocument/2006/relationships" xmlns:m="http://schemas.openxmlformats.org/officeDocument/2006/math" xmlns:v="urn:schemas-microsoft-com:vml" xmlns:wp14="http://schemas.microsoft.com/office/word/2010/wordprocessingDrawing" xmlns:wp="http://schemas.openxmlformats.org/drawingml/2006/wordprocessingDrawing" xmlns:w10="urn:schemas-microsoft-com:office:word" xmlns:w="http://schemas.openxmlformats.org/wordprocessingml/2006/main" xmlns:w14="http://schemas.microsoft.com/office/word/2010/wordml" xmlns:w15="http://schemas.microsoft.com/office/word/2012/wordml" xmlns:w16cid="http://schemas.microsoft.com/office/word/2016/wordml/cid" xmlns:w16se="http://schemas.microsoft.com/office/word/2015/wordml/symex" xmlns:wpg="http://schemas.microsoft.com/office/word/2010/wordprocessingGroup" xmlns:wpi="http://schemas.microsoft.com/office/word/2010/wordprocessingInk" xmlns:wne="http://schemas.microsoft.com/office/word/2006/wordml" xmlns:wps="http://schemas.microsoft.com/office/word/2010/wordprocessingShape" mc:Ignorable="w14 w15 w16se w16cid wp14">
+<w15:commentsEx xmlns:wpc="http://schemas.microsoft.com/office/word/2010/wordprocessingCanvas" xmlns:cx="http://schemas.microsoft.com/office/drawing/2014/chartex" xmlns:cx1="http://schemas.microsoft.com/office/drawing/2015/9/8/chartex" xmlns:cx2="http://schemas.microsoft.com/office/drawing/2015/10/21/chartex" xmlns:cx3="http://schemas.microsoft.com/office/drawing/2016/5/9/chartex" xmlns:cx4="http://schemas.microsoft.com/office/drawing/2016/5/10/chartex" xmlns:cx5="http://schemas.microsoft.com/office/drawing/2016/5/11/chartex" xmlns:cx6="http://schemas.microsoft.com/office/drawing/2016/5/12/chartex" xmlns:cx7="http://schemas.microsoft.com/office/drawing/2016/5/13/chartex" xmlns:cx8="http://schemas.microsoft.com/office/drawing/2016/5/14/chartex" xmlns:mc="http://schemas.openxmlformats.org/markup-compatibility/2006" xmlns:aink="http://schemas.microsoft.com/office/drawing/2016/ink" xmlns:am3d="http://schemas.microsoft.com/office/drawing/2017/model3d" xmlns:o="urn:schemas-microsoft-com:office:office" xmlns:r="http://schemas.openxmlformats.org/officeDocument/2006/relationships" xmlns:m="http://schemas.openxmlformats.org/officeDocument/2006/math" xmlns:v="urn:schemas-microsoft-com:vml" xmlns:wp14="http://schemas.microsoft.com/office/word/2010/wordprocessingDrawing" xmlns:wp="http://schemas.openxmlformats.org/drawingml/2006/wordprocessingDrawing" xmlns:w10="urn:schemas-microsoft-com:office:word" xmlns:w="http://schemas.openxmlformats.org/wordprocessingml/2006/main" xmlns:w14="http://schemas.microsoft.com/office/word/2010/wordml" xmlns:w15="http://schemas.microsoft.com/office/word/2012/wordml" xmlns:w16cex="http://schemas.microsoft.com/office/word/2018/wordml/cex" xmlns:w16cid="http://schemas.microsoft.com/office/word/2016/wordml/cid" xmlns:w16="http://schemas.microsoft.com/office/word/2018/wordml" xmlns:w16se="http://schemas.microsoft.com/office/word/2015/wordml/symex" xmlns:wpg="http://schemas.microsoft.com/office/word/2010/wordprocessingGroup" xmlns:wpi="http://schemas.microsoft.com/office/word/2010/wordprocessingInk" xmlns:wne="http://schemas.microsoft.com/office/word/2006/wordml" xmlns:wps="http://schemas.microsoft.com/office/word/2010/wordprocessingShape" mc:Ignorable="w14 w15 w16se w16cid w16 w16cex wp14">
   <w15:commentEx w15:paraId="10A1CB19" w15:done="0"/>
   <w15:commentEx w15:paraId="585C47B5" w15:done="0"/>
   <w15:commentEx w15:paraId="6737C0FF" w15:done="0"/>
@@ -41822,7 +41399,7 @@
 </file>
 
 <file path=word/commentsIds.xml><?xml version="1.0" encoding="utf-8"?>
-<w16cid:commentsIds xmlns:wpc="http://schemas.microsoft.com/office/word/2010/wordprocessingCanvas" xmlns:cx="http://schemas.microsoft.com/office/drawing/2014/chartex" xmlns:cx1="http://schemas.microsoft.com/office/drawing/2015/9/8/chartex" xmlns:cx2="http://schemas.microsoft.com/office/drawing/2015/10/21/chartex" xmlns:cx3="http://schemas.microsoft.com/office/drawing/2016/5/9/chartex" xmlns:cx4="http://schemas.microsoft.com/office/drawing/2016/5/10/chartex" xmlns:cx5="http://schemas.microsoft.com/office/drawing/2016/5/11/chartex" xmlns:cx6="http://schemas.microsoft.com/office/drawing/2016/5/12/chartex" xmlns:cx7="http://schemas.microsoft.com/office/drawing/2016/5/13/chartex" xmlns:cx8="http://schemas.microsoft.com/office/drawing/2016/5/14/chartex" xmlns:mc="http://schemas.openxmlformats.org/markup-compatibility/2006" xmlns:aink="http://schemas.microsoft.com/office/drawing/2016/ink" xmlns:am3d="http://schemas.microsoft.com/office/drawing/2017/model3d" xmlns:o="urn:schemas-microsoft-com:office:office" xmlns:r="http://schemas.openxmlformats.org/officeDocument/2006/relationships" xmlns:m="http://schemas.openxmlformats.org/officeDocument/2006/math" xmlns:v="urn:schemas-microsoft-com:vml" xmlns:wp14="http://schemas.microsoft.com/office/word/2010/wordprocessingDrawing" xmlns:wp="http://schemas.openxmlformats.org/drawingml/2006/wordprocessingDrawing" xmlns:w10="urn:schemas-microsoft-com:office:word" xmlns:w="http://schemas.openxmlformats.org/wordprocessingml/2006/main" xmlns:w14="http://schemas.microsoft.com/office/word/2010/wordml" xmlns:w15="http://schemas.microsoft.com/office/word/2012/wordml" xmlns:w16cid="http://schemas.microsoft.com/office/word/2016/wordml/cid" xmlns:w16se="http://schemas.microsoft.com/office/word/2015/wordml/symex" xmlns:wpg="http://schemas.microsoft.com/office/word/2010/wordprocessingGroup" xmlns:wpi="http://schemas.microsoft.com/office/word/2010/wordprocessingInk" xmlns:wne="http://schemas.microsoft.com/office/word/2006/wordml" xmlns:wps="http://schemas.microsoft.com/office/word/2010/wordprocessingShape" mc:Ignorable="w14 w15 w16se w16cid wp14">
+<w16cid:commentsIds xmlns:wpc="http://schemas.microsoft.com/office/word/2010/wordprocessingCanvas" xmlns:cx="http://schemas.microsoft.com/office/drawing/2014/chartex" xmlns:cx1="http://schemas.microsoft.com/office/drawing/2015/9/8/chartex" xmlns:cx2="http://schemas.microsoft.com/office/drawing/2015/10/21/chartex" xmlns:cx3="http://schemas.microsoft.com/office/drawing/2016/5/9/chartex" xmlns:cx4="http://schemas.microsoft.com/office/drawing/2016/5/10/chartex" xmlns:cx5="http://schemas.microsoft.com/office/drawing/2016/5/11/chartex" xmlns:cx6="http://schemas.microsoft.com/office/drawing/2016/5/12/chartex" xmlns:cx7="http://schemas.microsoft.com/office/drawing/2016/5/13/chartex" xmlns:cx8="http://schemas.microsoft.com/office/drawing/2016/5/14/chartex" xmlns:mc="http://schemas.openxmlformats.org/markup-compatibility/2006" xmlns:aink="http://schemas.microsoft.com/office/drawing/2016/ink" xmlns:am3d="http://schemas.microsoft.com/office/drawing/2017/model3d" xmlns:o="urn:schemas-microsoft-com:office:office" xmlns:r="http://schemas.openxmlformats.org/officeDocument/2006/relationships" xmlns:m="http://schemas.openxmlformats.org/officeDocument/2006/math" xmlns:v="urn:schemas-microsoft-com:vml" xmlns:wp14="http://schemas.microsoft.com/office/word/2010/wordprocessingDrawing" xmlns:wp="http://schemas.openxmlformats.org/drawingml/2006/wordprocessingDrawing" xmlns:w10="urn:schemas-microsoft-com:office:word" xmlns:w="http://schemas.openxmlformats.org/wordprocessingml/2006/main" xmlns:w14="http://schemas.microsoft.com/office/word/2010/wordml" xmlns:w15="http://schemas.microsoft.com/office/word/2012/wordml" xmlns:w16cex="http://schemas.microsoft.com/office/word/2018/wordml/cex" xmlns:w16cid="http://schemas.microsoft.com/office/word/2016/wordml/cid" xmlns:w16="http://schemas.microsoft.com/office/word/2018/wordml" xmlns:w16se="http://schemas.microsoft.com/office/word/2015/wordml/symex" xmlns:wpg="http://schemas.microsoft.com/office/word/2010/wordprocessingGroup" xmlns:wpi="http://schemas.microsoft.com/office/word/2010/wordprocessingInk" xmlns:wne="http://schemas.microsoft.com/office/word/2006/wordml" xmlns:wps="http://schemas.microsoft.com/office/word/2010/wordprocessingShape" mc:Ignorable="w14 w15 w16se w16cid w16 w16cex wp14">
   <w16cid:commentId w16cid:paraId="10A1CB19" w16cid:durableId="2203FE77"/>
   <w16cid:commentId w16cid:paraId="585C47B5" w16cid:durableId="2203FE78"/>
   <w16cid:commentId w16cid:paraId="6737C0FF" w16cid:durableId="2203FE79"/>
@@ -41830,7 +41407,7 @@
 </file>
 
 <file path=word/endnotes.xml><?xml version="1.0" encoding="utf-8"?>
-<w:endnotes xmlns:wpc="http://schemas.microsoft.com/office/word/2010/wordprocessingCanvas" xmlns:cx="http://schemas.microsoft.com/office/drawing/2014/chartex" xmlns:cx1="http://schemas.microsoft.com/office/drawing/2015/9/8/chartex" xmlns:cx2="http://schemas.microsoft.com/office/drawing/2015/10/21/chartex" xmlns:cx3="http://schemas.microsoft.com/office/drawing/2016/5/9/chartex" xmlns:cx4="http://schemas.microsoft.com/office/drawing/2016/5/10/chartex" xmlns:cx5="http://schemas.microsoft.com/office/drawing/2016/5/11/chartex" xmlns:cx6="http://schemas.microsoft.com/office/drawing/2016/5/12/chartex" xmlns:cx7="http://schemas.microsoft.com/office/drawing/2016/5/13/chartex" xmlns:cx8="http://schemas.microsoft.com/office/drawing/2016/5/14/chartex" xmlns:mc="http://schemas.openxmlformats.org/markup-compatibility/2006" xmlns:aink="http://schemas.microsoft.com/office/drawing/2016/ink" xmlns:am3d="http://schemas.microsoft.com/office/drawing/2017/model3d" xmlns:o="urn:schemas-microsoft-com:office:office" xmlns:r="http://schemas.openxmlformats.org/officeDocument/2006/relationships" xmlns:m="http://schemas.openxmlformats.org/officeDocument/2006/math" xmlns:v="urn:schemas-microsoft-com:vml" xmlns:wp14="http://schemas.microsoft.com/office/word/2010/wordprocessingDrawing" xmlns:wp="http://schemas.openxmlformats.org/drawingml/2006/wordprocessingDrawing" xmlns:w10="urn:schemas-microsoft-com:office:word" xmlns:w="http://schemas.openxmlformats.org/wordprocessingml/2006/main" xmlns:w14="http://schemas.microsoft.com/office/word/2010/wordml" xmlns:w15="http://schemas.microsoft.com/office/word/2012/wordml" xmlns:w16cid="http://schemas.microsoft.com/office/word/2016/wordml/cid" xmlns:w16se="http://schemas.microsoft.com/office/word/2015/wordml/symex" xmlns:wpg="http://schemas.microsoft.com/office/word/2010/wordprocessingGroup" xmlns:wpi="http://schemas.microsoft.com/office/word/2010/wordprocessingInk" xmlns:wne="http://schemas.microsoft.com/office/word/2006/wordml" xmlns:wps="http://schemas.microsoft.com/office/word/2010/wordprocessingShape" mc:Ignorable="w14 w15 w16se w16cid wp14">
+<w:endnotes xmlns:wpc="http://schemas.microsoft.com/office/word/2010/wordprocessingCanvas" xmlns:cx="http://schemas.microsoft.com/office/drawing/2014/chartex" xmlns:cx1="http://schemas.microsoft.com/office/drawing/2015/9/8/chartex" xmlns:cx2="http://schemas.microsoft.com/office/drawing/2015/10/21/chartex" xmlns:cx3="http://schemas.microsoft.com/office/drawing/2016/5/9/chartex" xmlns:cx4="http://schemas.microsoft.com/office/drawing/2016/5/10/chartex" xmlns:cx5="http://schemas.microsoft.com/office/drawing/2016/5/11/chartex" xmlns:cx6="http://schemas.microsoft.com/office/drawing/2016/5/12/chartex" xmlns:cx7="http://schemas.microsoft.com/office/drawing/2016/5/13/chartex" xmlns:cx8="http://schemas.microsoft.com/office/drawing/2016/5/14/chartex" xmlns:mc="http://schemas.openxmlformats.org/markup-compatibility/2006" xmlns:aink="http://schemas.microsoft.com/office/drawing/2016/ink" xmlns:am3d="http://schemas.microsoft.com/office/drawing/2017/model3d" xmlns:o="urn:schemas-microsoft-com:office:office" xmlns:r="http://schemas.openxmlformats.org/officeDocument/2006/relationships" xmlns:m="http://schemas.openxmlformats.org/officeDocument/2006/math" xmlns:v="urn:schemas-microsoft-com:vml" xmlns:wp14="http://schemas.microsoft.com/office/word/2010/wordprocessingDrawing" xmlns:wp="http://schemas.openxmlformats.org/drawingml/2006/wordprocessingDrawing" xmlns:w10="urn:schemas-microsoft-com:office:word" xmlns:w="http://schemas.openxmlformats.org/wordprocessingml/2006/main" xmlns:w14="http://schemas.microsoft.com/office/word/2010/wordml" xmlns:w15="http://schemas.microsoft.com/office/word/2012/wordml" xmlns:w16cex="http://schemas.microsoft.com/office/word/2018/wordml/cex" xmlns:w16cid="http://schemas.microsoft.com/office/word/2016/wordml/cid" xmlns:w16="http://schemas.microsoft.com/office/word/2018/wordml" xmlns:w16se="http://schemas.microsoft.com/office/word/2015/wordml/symex" xmlns:wpg="http://schemas.microsoft.com/office/word/2010/wordprocessingGroup" xmlns:wpi="http://schemas.microsoft.com/office/word/2010/wordprocessingInk" xmlns:wne="http://schemas.microsoft.com/office/word/2006/wordml" xmlns:wps="http://schemas.microsoft.com/office/word/2010/wordprocessingShape" mc:Ignorable="w14 w15 w16se w16cid w16 w16cex wp14">
   <w:endnote w:type="separator" w:id="-1">
     <w:p>
       <w:pPr>
@@ -41855,7 +41432,7 @@
 </file>
 
 <file path=word/footer1.xml><?xml version="1.0" encoding="utf-8"?>
-<w:ftr xmlns:wpc="http://schemas.microsoft.com/office/word/2010/wordprocessingCanvas" xmlns:cx="http://schemas.microsoft.com/office/drawing/2014/chartex" xmlns:cx1="http://schemas.microsoft.com/office/drawing/2015/9/8/chartex" xmlns:cx2="http://schemas.microsoft.com/office/drawing/2015/10/21/chartex" xmlns:cx3="http://schemas.microsoft.com/office/drawing/2016/5/9/chartex" xmlns:cx4="http://schemas.microsoft.com/office/drawing/2016/5/10/chartex" xmlns:cx5="http://schemas.microsoft.com/office/drawing/2016/5/11/chartex" xmlns:cx6="http://schemas.microsoft.com/office/drawing/2016/5/12/chartex" xmlns:cx7="http://schemas.microsoft.com/office/drawing/2016/5/13/chartex" xmlns:cx8="http://schemas.microsoft.com/office/drawing/2016/5/14/chartex" xmlns:mc="http://schemas.openxmlformats.org/markup-compatibility/2006" xmlns:aink="http://schemas.microsoft.com/office/drawing/2016/ink" xmlns:am3d="http://schemas.microsoft.com/office/drawing/2017/model3d" xmlns:o="urn:schemas-microsoft-com:office:office" xmlns:r="http://schemas.openxmlformats.org/officeDocument/2006/relationships" xmlns:m="http://schemas.openxmlformats.org/officeDocument/2006/math" xmlns:v="urn:schemas-microsoft-com:vml" xmlns:wp14="http://schemas.microsoft.com/office/word/2010/wordprocessingDrawing" xmlns:wp="http://schemas.openxmlformats.org/drawingml/2006/wordprocessingDrawing" xmlns:w10="urn:schemas-microsoft-com:office:word" xmlns:w="http://schemas.openxmlformats.org/wordprocessingml/2006/main" xmlns:w14="http://schemas.microsoft.com/office/word/2010/wordml" xmlns:w15="http://schemas.microsoft.com/office/word/2012/wordml" xmlns:w16cid="http://schemas.microsoft.com/office/word/2016/wordml/cid" xmlns:w16se="http://schemas.microsoft.com/office/word/2015/wordml/symex" xmlns:wpg="http://schemas.microsoft.com/office/word/2010/wordprocessingGroup" xmlns:wpi="http://schemas.microsoft.com/office/word/2010/wordprocessingInk" xmlns:wne="http://schemas.microsoft.com/office/word/2006/wordml" xmlns:wps="http://schemas.microsoft.com/office/word/2010/wordprocessingShape" mc:Ignorable="w14 w15 w16se w16cid wp14">
+<w:ftr xmlns:wpc="http://schemas.microsoft.com/office/word/2010/wordprocessingCanvas" xmlns:cx="http://schemas.microsoft.com/office/drawing/2014/chartex" xmlns:cx1="http://schemas.microsoft.com/office/drawing/2015/9/8/chartex" xmlns:cx2="http://schemas.microsoft.com/office/drawing/2015/10/21/chartex" xmlns:cx3="http://schemas.microsoft.com/office/drawing/2016/5/9/chartex" xmlns:cx4="http://schemas.microsoft.com/office/drawing/2016/5/10/chartex" xmlns:cx5="http://schemas.microsoft.com/office/drawing/2016/5/11/chartex" xmlns:cx6="http://schemas.microsoft.com/office/drawing/2016/5/12/chartex" xmlns:cx7="http://schemas.microsoft.com/office/drawing/2016/5/13/chartex" xmlns:cx8="http://schemas.microsoft.com/office/drawing/2016/5/14/chartex" xmlns:mc="http://schemas.openxmlformats.org/markup-compatibility/2006" xmlns:aink="http://schemas.microsoft.com/office/drawing/2016/ink" xmlns:am3d="http://schemas.microsoft.com/office/drawing/2017/model3d" xmlns:o="urn:schemas-microsoft-com:office:office" xmlns:r="http://schemas.openxmlformats.org/officeDocument/2006/relationships" xmlns:m="http://schemas.openxmlformats.org/officeDocument/2006/math" xmlns:v="urn:schemas-microsoft-com:vml" xmlns:wp14="http://schemas.microsoft.com/office/word/2010/wordprocessingDrawing" xmlns:wp="http://schemas.openxmlformats.org/drawingml/2006/wordprocessingDrawing" xmlns:w10="urn:schemas-microsoft-com:office:word" xmlns:w="http://schemas.openxmlformats.org/wordprocessingml/2006/main" xmlns:w14="http://schemas.microsoft.com/office/word/2010/wordml" xmlns:w15="http://schemas.microsoft.com/office/word/2012/wordml" xmlns:w16cex="http://schemas.microsoft.com/office/word/2018/wordml/cex" xmlns:w16cid="http://schemas.microsoft.com/office/word/2016/wordml/cid" xmlns:w16="http://schemas.microsoft.com/office/word/2018/wordml" xmlns:w16se="http://schemas.microsoft.com/office/word/2015/wordml/symex" xmlns:wpg="http://schemas.microsoft.com/office/word/2010/wordprocessingGroup" xmlns:wpi="http://schemas.microsoft.com/office/word/2010/wordprocessingInk" xmlns:wne="http://schemas.microsoft.com/office/word/2006/wordml" xmlns:wps="http://schemas.microsoft.com/office/word/2010/wordprocessingShape" mc:Ignorable="w14 w15 w16se w16cid w16 w16cex wp14">
   <w:p>
     <w:pPr>
       <w:pBdr>
@@ -41928,7 +41505,7 @@
 </file>
 
 <file path=word/footnotes.xml><?xml version="1.0" encoding="utf-8"?>
-<w:footnotes xmlns:wpc="http://schemas.microsoft.com/office/word/2010/wordprocessingCanvas" xmlns:cx="http://schemas.microsoft.com/office/drawing/2014/chartex" xmlns:cx1="http://schemas.microsoft.com/office/drawing/2015/9/8/chartex" xmlns:cx2="http://schemas.microsoft.com/office/drawing/2015/10/21/chartex" xmlns:cx3="http://schemas.microsoft.com/office/drawing/2016/5/9/chartex" xmlns:cx4="http://schemas.microsoft.com/office/drawing/2016/5/10/chartex" xmlns:cx5="http://schemas.microsoft.com/office/drawing/2016/5/11/chartex" xmlns:cx6="http://schemas.microsoft.com/office/drawing/2016/5/12/chartex" xmlns:cx7="http://schemas.microsoft.com/office/drawing/2016/5/13/chartex" xmlns:cx8="http://schemas.microsoft.com/office/drawing/2016/5/14/chartex" xmlns:mc="http://schemas.openxmlformats.org/markup-compatibility/2006" xmlns:aink="http://schemas.microsoft.com/office/drawing/2016/ink" xmlns:am3d="http://schemas.microsoft.com/office/drawing/2017/model3d" xmlns:o="urn:schemas-microsoft-com:office:office" xmlns:r="http://schemas.openxmlformats.org/officeDocument/2006/relationships" xmlns:m="http://schemas.openxmlformats.org/officeDocument/2006/math" xmlns:v="urn:schemas-microsoft-com:vml" xmlns:wp14="http://schemas.microsoft.com/office/word/2010/wordprocessingDrawing" xmlns:wp="http://schemas.openxmlformats.org/drawingml/2006/wordprocessingDrawing" xmlns:w10="urn:schemas-microsoft-com:office:word" xmlns:w="http://schemas.openxmlformats.org/wordprocessingml/2006/main" xmlns:w14="http://schemas.microsoft.com/office/word/2010/wordml" xmlns:w15="http://schemas.microsoft.com/office/word/2012/wordml" xmlns:w16cid="http://schemas.microsoft.com/office/word/2016/wordml/cid" xmlns:w16se="http://schemas.microsoft.com/office/word/2015/wordml/symex" xmlns:wpg="http://schemas.microsoft.com/office/word/2010/wordprocessingGroup" xmlns:wpi="http://schemas.microsoft.com/office/word/2010/wordprocessingInk" xmlns:wne="http://schemas.microsoft.com/office/word/2006/wordml" xmlns:wps="http://schemas.microsoft.com/office/word/2010/wordprocessingShape" mc:Ignorable="w14 w15 w16se w16cid wp14">
+<w:footnotes xmlns:wpc="http://schemas.microsoft.com/office/word/2010/wordprocessingCanvas" xmlns:cx="http://schemas.microsoft.com/office/drawing/2014/chartex" xmlns:cx1="http://schemas.microsoft.com/office/drawing/2015/9/8/chartex" xmlns:cx2="http://schemas.microsoft.com/office/drawing/2015/10/21/chartex" xmlns:cx3="http://schemas.microsoft.com/office/drawing/2016/5/9/chartex" xmlns:cx4="http://schemas.microsoft.com/office/drawing/2016/5/10/chartex" xmlns:cx5="http://schemas.microsoft.com/office/drawing/2016/5/11/chartex" xmlns:cx6="http://schemas.microsoft.com/office/drawing/2016/5/12/chartex" xmlns:cx7="http://schemas.microsoft.com/office/drawing/2016/5/13/chartex" xmlns:cx8="http://schemas.microsoft.com/office/drawing/2016/5/14/chartex" xmlns:mc="http://schemas.openxmlformats.org/markup-compatibility/2006" xmlns:aink="http://schemas.microsoft.com/office/drawing/2016/ink" xmlns:am3d="http://schemas.microsoft.com/office/drawing/2017/model3d" xmlns:o="urn:schemas-microsoft-com:office:office" xmlns:r="http://schemas.openxmlformats.org/officeDocument/2006/relationships" xmlns:m="http://schemas.openxmlformats.org/officeDocument/2006/math" xmlns:v="urn:schemas-microsoft-com:vml" xmlns:wp14="http://schemas.microsoft.com/office/word/2010/wordprocessingDrawing" xmlns:wp="http://schemas.openxmlformats.org/drawingml/2006/wordprocessingDrawing" xmlns:w10="urn:schemas-microsoft-com:office:word" xmlns:w="http://schemas.openxmlformats.org/wordprocessingml/2006/main" xmlns:w14="http://schemas.microsoft.com/office/word/2010/wordml" xmlns:w15="http://schemas.microsoft.com/office/word/2012/wordml" xmlns:w16cex="http://schemas.microsoft.com/office/word/2018/wordml/cex" xmlns:w16cid="http://schemas.microsoft.com/office/word/2016/wordml/cid" xmlns:w16="http://schemas.microsoft.com/office/word/2018/wordml" xmlns:w16se="http://schemas.microsoft.com/office/word/2015/wordml/symex" xmlns:wpg="http://schemas.microsoft.com/office/word/2010/wordprocessingGroup" xmlns:wpi="http://schemas.microsoft.com/office/word/2010/wordprocessingInk" xmlns:wne="http://schemas.microsoft.com/office/word/2006/wordml" xmlns:wps="http://schemas.microsoft.com/office/word/2010/wordprocessingShape" mc:Ignorable="w14 w15 w16se w16cid w16 w16cex wp14">
   <w:footnote w:type="separator" w:id="-1">
     <w:p>
       <w:pPr>
@@ -41953,7 +41530,7 @@
 </file>
 
 <file path=word/header1.xml><?xml version="1.0" encoding="utf-8"?>
-<w:hdr xmlns:wpc="http://schemas.microsoft.com/office/word/2010/wordprocessingCanvas" xmlns:cx="http://schemas.microsoft.com/office/drawing/2014/chartex" xmlns:cx1="http://schemas.microsoft.com/office/drawing/2015/9/8/chartex" xmlns:cx2="http://schemas.microsoft.com/office/drawing/2015/10/21/chartex" xmlns:cx3="http://schemas.microsoft.com/office/drawing/2016/5/9/chartex" xmlns:cx4="http://schemas.microsoft.com/office/drawing/2016/5/10/chartex" xmlns:cx5="http://schemas.microsoft.com/office/drawing/2016/5/11/chartex" xmlns:cx6="http://schemas.microsoft.com/office/drawing/2016/5/12/chartex" xmlns:cx7="http://schemas.microsoft.com/office/drawing/2016/5/13/chartex" xmlns:cx8="http://schemas.microsoft.com/office/drawing/2016/5/14/chartex" xmlns:mc="http://schemas.openxmlformats.org/markup-compatibility/2006" xmlns:aink="http://schemas.microsoft.com/office/drawing/2016/ink" xmlns:am3d="http://schemas.microsoft.com/office/drawing/2017/model3d" xmlns:o="urn:schemas-microsoft-com:office:office" xmlns:r="http://schemas.openxmlformats.org/officeDocument/2006/relationships" xmlns:m="http://schemas.openxmlformats.org/officeDocument/2006/math" xmlns:v="urn:schemas-microsoft-com:vml" xmlns:wp14="http://schemas.microsoft.com/office/word/2010/wordprocessingDrawing" xmlns:wp="http://schemas.openxmlformats.org/drawingml/2006/wordprocessingDrawing" xmlns:w10="urn:schemas-microsoft-com:office:word" xmlns:w="http://schemas.openxmlformats.org/wordprocessingml/2006/main" xmlns:w14="http://schemas.microsoft.com/office/word/2010/wordml" xmlns:w15="http://schemas.microsoft.com/office/word/2012/wordml" xmlns:w16cid="http://schemas.microsoft.com/office/word/2016/wordml/cid" xmlns:w16se="http://schemas.microsoft.com/office/word/2015/wordml/symex" xmlns:wpg="http://schemas.microsoft.com/office/word/2010/wordprocessingGroup" xmlns:wpi="http://schemas.microsoft.com/office/word/2010/wordprocessingInk" xmlns:wne="http://schemas.microsoft.com/office/word/2006/wordml" xmlns:wps="http://schemas.microsoft.com/office/word/2010/wordprocessingShape" mc:Ignorable="w14 w15 w16se w16cid wp14">
+<w:hdr xmlns:wpc="http://schemas.microsoft.com/office/word/2010/wordprocessingCanvas" xmlns:cx="http://schemas.microsoft.com/office/drawing/2014/chartex" xmlns:cx1="http://schemas.microsoft.com/office/drawing/2015/9/8/chartex" xmlns:cx2="http://schemas.microsoft.com/office/drawing/2015/10/21/chartex" xmlns:cx3="http://schemas.microsoft.com/office/drawing/2016/5/9/chartex" xmlns:cx4="http://schemas.microsoft.com/office/drawing/2016/5/10/chartex" xmlns:cx5="http://schemas.microsoft.com/office/drawing/2016/5/11/chartex" xmlns:cx6="http://schemas.microsoft.com/office/drawing/2016/5/12/chartex" xmlns:cx7="http://schemas.microsoft.com/office/drawing/2016/5/13/chartex" xmlns:cx8="http://schemas.microsoft.com/office/drawing/2016/5/14/chartex" xmlns:mc="http://schemas.openxmlformats.org/markup-compatibility/2006" xmlns:aink="http://schemas.microsoft.com/office/drawing/2016/ink" xmlns:am3d="http://schemas.microsoft.com/office/drawing/2017/model3d" xmlns:o="urn:schemas-microsoft-com:office:office" xmlns:r="http://schemas.openxmlformats.org/officeDocument/2006/relationships" xmlns:m="http://schemas.openxmlformats.org/officeDocument/2006/math" xmlns:v="urn:schemas-microsoft-com:vml" xmlns:wp14="http://schemas.microsoft.com/office/word/2010/wordprocessingDrawing" xmlns:wp="http://schemas.openxmlformats.org/drawingml/2006/wordprocessingDrawing" xmlns:w10="urn:schemas-microsoft-com:office:word" xmlns:w="http://schemas.openxmlformats.org/wordprocessingml/2006/main" xmlns:w14="http://schemas.microsoft.com/office/word/2010/wordml" xmlns:w15="http://schemas.microsoft.com/office/word/2012/wordml" xmlns:w16cex="http://schemas.microsoft.com/office/word/2018/wordml/cex" xmlns:w16cid="http://schemas.microsoft.com/office/word/2016/wordml/cid" xmlns:w16="http://schemas.microsoft.com/office/word/2018/wordml" xmlns:w16se="http://schemas.microsoft.com/office/word/2015/wordml/symex" xmlns:wpg="http://schemas.microsoft.com/office/word/2010/wordprocessingGroup" xmlns:wpi="http://schemas.microsoft.com/office/word/2010/wordprocessingInk" xmlns:wne="http://schemas.microsoft.com/office/word/2006/wordml" xmlns:wps="http://schemas.microsoft.com/office/word/2010/wordprocessingShape" mc:Ignorable="w14 w15 w16se w16cid w16 w16cex wp14">
   <w:p>
     <w:pPr>
       <w:pStyle w:val="En-tte"/>
@@ -42090,7 +41667,7 @@
         <w:sz w:val="30"/>
         <w:szCs w:val="30"/>
       </w:rPr>
-      <w:t>Chapitre 1 : Analyse des besoins</w:t>
+      <w:t>Chapitre 2 : Conception</w:t>
     </w:r>
     <w:r>
       <w:rPr>
@@ -42140,7 +41717,7 @@
 </file>
 
 <file path=word/numbering.xml><?xml version="1.0" encoding="utf-8"?>
-<w:numbering xmlns:wpc="http://schemas.microsoft.com/office/word/2010/wordprocessingCanvas" xmlns:cx="http://schemas.microsoft.com/office/drawing/2014/chartex" xmlns:cx1="http://schemas.microsoft.com/office/drawing/2015/9/8/chartex" xmlns:cx2="http://schemas.microsoft.com/office/drawing/2015/10/21/chartex" xmlns:cx3="http://schemas.microsoft.com/office/drawing/2016/5/9/chartex" xmlns:cx4="http://schemas.microsoft.com/office/drawing/2016/5/10/chartex" xmlns:cx5="http://schemas.microsoft.com/office/drawing/2016/5/11/chartex" xmlns:cx6="http://schemas.microsoft.com/office/drawing/2016/5/12/chartex" xmlns:cx7="http://schemas.microsoft.com/office/drawing/2016/5/13/chartex" xmlns:cx8="http://schemas.microsoft.com/office/drawing/2016/5/14/chartex" xmlns:mc="http://schemas.openxmlformats.org/markup-compatibility/2006" xmlns:aink="http://schemas.microsoft.com/office/drawing/2016/ink" xmlns:am3d="http://schemas.microsoft.com/office/drawing/2017/model3d" xmlns:o="urn:schemas-microsoft-com:office:office" xmlns:r="http://schemas.openxmlformats.org/officeDocument/2006/relationships" xmlns:m="http://schemas.openxmlformats.org/officeDocument/2006/math" xmlns:v="urn:schemas-microsoft-com:vml" xmlns:wp14="http://schemas.microsoft.com/office/word/2010/wordprocessingDrawing" xmlns:wp="http://schemas.openxmlformats.org/drawingml/2006/wordprocessingDrawing" xmlns:w10="urn:schemas-microsoft-com:office:word" xmlns:w="http://schemas.openxmlformats.org/wordprocessingml/2006/main" xmlns:w14="http://schemas.microsoft.com/office/word/2010/wordml" xmlns:w15="http://schemas.microsoft.com/office/word/2012/wordml" xmlns:w16cid="http://schemas.microsoft.com/office/word/2016/wordml/cid" xmlns:w16se="http://schemas.microsoft.com/office/word/2015/wordml/symex" xmlns:wpg="http://schemas.microsoft.com/office/word/2010/wordprocessingGroup" xmlns:wpi="http://schemas.microsoft.com/office/word/2010/wordprocessingInk" xmlns:wne="http://schemas.microsoft.com/office/word/2006/wordml" xmlns:wps="http://schemas.microsoft.com/office/word/2010/wordprocessingShape" mc:Ignorable="w14 w15 w16se w16cid wp14">
+<w:numbering xmlns:wpc="http://schemas.microsoft.com/office/word/2010/wordprocessingCanvas" xmlns:cx="http://schemas.microsoft.com/office/drawing/2014/chartex" xmlns:cx1="http://schemas.microsoft.com/office/drawing/2015/9/8/chartex" xmlns:cx2="http://schemas.microsoft.com/office/drawing/2015/10/21/chartex" xmlns:cx3="http://schemas.microsoft.com/office/drawing/2016/5/9/chartex" xmlns:cx4="http://schemas.microsoft.com/office/drawing/2016/5/10/chartex" xmlns:cx5="http://schemas.microsoft.com/office/drawing/2016/5/11/chartex" xmlns:cx6="http://schemas.microsoft.com/office/drawing/2016/5/12/chartex" xmlns:cx7="http://schemas.microsoft.com/office/drawing/2016/5/13/chartex" xmlns:cx8="http://schemas.microsoft.com/office/drawing/2016/5/14/chartex" xmlns:mc="http://schemas.openxmlformats.org/markup-compatibility/2006" xmlns:aink="http://schemas.microsoft.com/office/drawing/2016/ink" xmlns:am3d="http://schemas.microsoft.com/office/drawing/2017/model3d" xmlns:o="urn:schemas-microsoft-com:office:office" xmlns:r="http://schemas.openxmlformats.org/officeDocument/2006/relationships" xmlns:m="http://schemas.openxmlformats.org/officeDocument/2006/math" xmlns:v="urn:schemas-microsoft-com:vml" xmlns:wp14="http://schemas.microsoft.com/office/word/2010/wordprocessingDrawing" xmlns:wp="http://schemas.openxmlformats.org/drawingml/2006/wordprocessingDrawing" xmlns:w10="urn:schemas-microsoft-com:office:word" xmlns:w="http://schemas.openxmlformats.org/wordprocessingml/2006/main" xmlns:w14="http://schemas.microsoft.com/office/word/2010/wordml" xmlns:w15="http://schemas.microsoft.com/office/word/2012/wordml" xmlns:w16cex="http://schemas.microsoft.com/office/word/2018/wordml/cex" xmlns:w16cid="http://schemas.microsoft.com/office/word/2016/wordml/cid" xmlns:w16="http://schemas.microsoft.com/office/word/2018/wordml" xmlns:w16se="http://schemas.microsoft.com/office/word/2015/wordml/symex" xmlns:wpg="http://schemas.microsoft.com/office/word/2010/wordprocessingGroup" xmlns:wpi="http://schemas.microsoft.com/office/word/2010/wordprocessingInk" xmlns:wne="http://schemas.microsoft.com/office/word/2006/wordml" xmlns:wps="http://schemas.microsoft.com/office/word/2010/wordprocessingShape" mc:Ignorable="w14 w15 w16se w16cid w16 w16cex wp14">
   <w:abstractNum w:abstractNumId="0" w15:restartNumberingAfterBreak="0">
     <w:nsid w:val="00277B76"/>
     <w:multiLevelType w:val="hybridMultilevel"/>
@@ -50409,7 +49986,7 @@
 </file>
 
 <file path=word/people.xml><?xml version="1.0" encoding="utf-8"?>
-<w15:people xmlns:wpc="http://schemas.microsoft.com/office/word/2010/wordprocessingCanvas" xmlns:cx="http://schemas.microsoft.com/office/drawing/2014/chartex" xmlns:cx1="http://schemas.microsoft.com/office/drawing/2015/9/8/chartex" xmlns:cx2="http://schemas.microsoft.com/office/drawing/2015/10/21/chartex" xmlns:cx3="http://schemas.microsoft.com/office/drawing/2016/5/9/chartex" xmlns:cx4="http://schemas.microsoft.com/office/drawing/2016/5/10/chartex" xmlns:cx5="http://schemas.microsoft.com/office/drawing/2016/5/11/chartex" xmlns:cx6="http://schemas.microsoft.com/office/drawing/2016/5/12/chartex" xmlns:cx7="http://schemas.microsoft.com/office/drawing/2016/5/13/chartex" xmlns:cx8="http://schemas.microsoft.com/office/drawing/2016/5/14/chartex" xmlns:mc="http://schemas.openxmlformats.org/markup-compatibility/2006" xmlns:aink="http://schemas.microsoft.com/office/drawing/2016/ink" xmlns:am3d="http://schemas.microsoft.com/office/drawing/2017/model3d" xmlns:o="urn:schemas-microsoft-com:office:office" xmlns:r="http://schemas.openxmlformats.org/officeDocument/2006/relationships" xmlns:m="http://schemas.openxmlformats.org/officeDocument/2006/math" xmlns:v="urn:schemas-microsoft-com:vml" xmlns:wp14="http://schemas.microsoft.com/office/word/2010/wordprocessingDrawing" xmlns:wp="http://schemas.openxmlformats.org/drawingml/2006/wordprocessingDrawing" xmlns:w10="urn:schemas-microsoft-com:office:word" xmlns:w="http://schemas.openxmlformats.org/wordprocessingml/2006/main" xmlns:w14="http://schemas.microsoft.com/office/word/2010/wordml" xmlns:w15="http://schemas.microsoft.com/office/word/2012/wordml" xmlns:w16cid="http://schemas.microsoft.com/office/word/2016/wordml/cid" xmlns:w16se="http://schemas.microsoft.com/office/word/2015/wordml/symex" xmlns:wpg="http://schemas.microsoft.com/office/word/2010/wordprocessingGroup" xmlns:wpi="http://schemas.microsoft.com/office/word/2010/wordprocessingInk" xmlns:wne="http://schemas.microsoft.com/office/word/2006/wordml" xmlns:wps="http://schemas.microsoft.com/office/word/2010/wordprocessingShape" mc:Ignorable="w14 w15 w16se w16cid wp14">
+<w15:people xmlns:wpc="http://schemas.microsoft.com/office/word/2010/wordprocessingCanvas" xmlns:cx="http://schemas.microsoft.com/office/drawing/2014/chartex" xmlns:cx1="http://schemas.microsoft.com/office/drawing/2015/9/8/chartex" xmlns:cx2="http://schemas.microsoft.com/office/drawing/2015/10/21/chartex" xmlns:cx3="http://schemas.microsoft.com/office/drawing/2016/5/9/chartex" xmlns:cx4="http://schemas.microsoft.com/office/drawing/2016/5/10/chartex" xmlns:cx5="http://schemas.microsoft.com/office/drawing/2016/5/11/chartex" xmlns:cx6="http://schemas.microsoft.com/office/drawing/2016/5/12/chartex" xmlns:cx7="http://schemas.microsoft.com/office/drawing/2016/5/13/chartex" xmlns:cx8="http://schemas.microsoft.com/office/drawing/2016/5/14/chartex" xmlns:mc="http://schemas.openxmlformats.org/markup-compatibility/2006" xmlns:aink="http://schemas.microsoft.com/office/drawing/2016/ink" xmlns:am3d="http://schemas.microsoft.com/office/drawing/2017/model3d" xmlns:o="urn:schemas-microsoft-com:office:office" xmlns:r="http://schemas.openxmlformats.org/officeDocument/2006/relationships" xmlns:m="http://schemas.openxmlformats.org/officeDocument/2006/math" xmlns:v="urn:schemas-microsoft-com:vml" xmlns:wp14="http://schemas.microsoft.com/office/word/2010/wordprocessingDrawing" xmlns:wp="http://schemas.openxmlformats.org/drawingml/2006/wordprocessingDrawing" xmlns:w10="urn:schemas-microsoft-com:office:word" xmlns:w="http://schemas.openxmlformats.org/wordprocessingml/2006/main" xmlns:w14="http://schemas.microsoft.com/office/word/2010/wordml" xmlns:w15="http://schemas.microsoft.com/office/word/2012/wordml" xmlns:w16cex="http://schemas.microsoft.com/office/word/2018/wordml/cex" xmlns:w16cid="http://schemas.microsoft.com/office/word/2016/wordml/cid" xmlns:w16="http://schemas.microsoft.com/office/word/2018/wordml" xmlns:w16se="http://schemas.microsoft.com/office/word/2015/wordml/symex" xmlns:wpg="http://schemas.microsoft.com/office/word/2010/wordprocessingGroup" xmlns:wpi="http://schemas.microsoft.com/office/word/2010/wordprocessingInk" xmlns:wne="http://schemas.microsoft.com/office/word/2006/wordml" xmlns:wps="http://schemas.microsoft.com/office/word/2010/wordprocessingShape" mc:Ignorable="w14 w15 w16se w16cid w16 w16cex wp14">
   <w15:person w15:author="Warkinge- Rengo">
     <w15:presenceInfo w15:providerId="Windows Live" w15:userId="d34b8c3af2238f3a"/>
   </w15:person>
@@ -50417,7 +49994,7 @@
 </file>
 
 <file path=word/styles.xml><?xml version="1.0" encoding="utf-8"?>
-<w:styles xmlns:mc="http://schemas.openxmlformats.org/markup-compatibility/2006" xmlns:r="http://schemas.openxmlformats.org/officeDocument/2006/relationships" xmlns:w="http://schemas.openxmlformats.org/wordprocessingml/2006/main" xmlns:w14="http://schemas.microsoft.com/office/word/2010/wordml" xmlns:w15="http://schemas.microsoft.com/office/word/2012/wordml" xmlns:w16cid="http://schemas.microsoft.com/office/word/2016/wordml/cid" xmlns:w16se="http://schemas.microsoft.com/office/word/2015/wordml/symex" mc:Ignorable="w14 w15 w16se w16cid">
+<w:styles xmlns:mc="http://schemas.openxmlformats.org/markup-compatibility/2006" xmlns:r="http://schemas.openxmlformats.org/officeDocument/2006/relationships" xmlns:w="http://schemas.openxmlformats.org/wordprocessingml/2006/main" xmlns:w14="http://schemas.microsoft.com/office/word/2010/wordml" xmlns:w15="http://schemas.microsoft.com/office/word/2012/wordml" xmlns:w16cex="http://schemas.microsoft.com/office/word/2018/wordml/cex" xmlns:w16cid="http://schemas.microsoft.com/office/word/2016/wordml/cid" xmlns:w16="http://schemas.microsoft.com/office/word/2018/wordml" xmlns:w16se="http://schemas.microsoft.com/office/word/2015/wordml/symex" mc:Ignorable="w14 w15 w16se w16cid w16 w16cex">
   <w:docDefaults>
     <w:rPrDefault>
       <w:rPr>

</xml_diff>